<commit_message>
included notes about batch normalization
</commit_message>
<xml_diff>
--- a/Course 2 - Improving Deep Neural Networks/Week 3/Week 3 - Notes.docx
+++ b/Course 2 - Improving Deep Neural Networks/Week 3/Week 3 - Notes.docx
@@ -373,6 +373,7 @@
       <w:r>
         <w:rPr>
           <w:rFonts w:cstheme="minorHAnsi"/>
+          <w:noProof/>
           <w:sz w:val="24"/>
           <w:szCs w:val="24"/>
         </w:rPr>
@@ -562,6 +563,429 @@
         </w:rPr>
         <w:t>train lots of models and then pick the best one</w:t>
       </w:r>
+    </w:p>
+    <w:p>
+      <w:pPr>
+        <w:rPr>
+          <w:rFonts w:cstheme="minorHAnsi"/>
+          <w:sz w:val="24"/>
+          <w:szCs w:val="24"/>
+        </w:rPr>
+      </w:pPr>
+    </w:p>
+    <w:p>
+      <w:pPr>
+        <w:rPr>
+          <w:rFonts w:cstheme="minorHAnsi"/>
+          <w:b/>
+          <w:bCs/>
+          <w:sz w:val="28"/>
+          <w:szCs w:val="28"/>
+        </w:rPr>
+      </w:pPr>
+      <w:r>
+        <w:rPr>
+          <w:rFonts w:cstheme="minorHAnsi"/>
+          <w:b/>
+          <w:bCs/>
+          <w:sz w:val="28"/>
+          <w:szCs w:val="28"/>
+        </w:rPr>
+        <w:t>Batch Normalization</w:t>
+      </w:r>
+    </w:p>
+    <w:p>
+      <w:pPr>
+        <w:rPr>
+          <w:rFonts w:cstheme="minorHAnsi"/>
+          <w:b/>
+          <w:bCs/>
+          <w:sz w:val="24"/>
+          <w:szCs w:val="24"/>
+        </w:rPr>
+      </w:pPr>
+      <w:r>
+        <w:rPr>
+          <w:rFonts w:cstheme="minorHAnsi"/>
+          <w:b/>
+          <w:bCs/>
+          <w:sz w:val="24"/>
+          <w:szCs w:val="24"/>
+        </w:rPr>
+        <w:t>Normalizing Activations in a Network</w:t>
+      </w:r>
+    </w:p>
+    <w:p>
+      <w:pPr>
+        <w:rPr>
+          <w:rFonts w:cstheme="minorHAnsi"/>
+          <w:sz w:val="24"/>
+          <w:szCs w:val="24"/>
+        </w:rPr>
+      </w:pPr>
+      <w:r>
+        <w:rPr>
+          <w:rFonts w:cstheme="minorHAnsi"/>
+          <w:sz w:val="24"/>
+          <w:szCs w:val="24"/>
+        </w:rPr>
+        <w:t>Makes the network much more robust to a larger spectrum of hp</w:t>
+      </w:r>
+    </w:p>
+    <w:p>
+      <w:pPr>
+        <w:rPr>
+          <w:rFonts w:cstheme="minorHAnsi"/>
+          <w:sz w:val="24"/>
+          <w:szCs w:val="24"/>
+        </w:rPr>
+      </w:pPr>
+      <w:r>
+        <w:rPr>
+          <w:rFonts w:cstheme="minorHAnsi"/>
+          <w:sz w:val="24"/>
+          <w:szCs w:val="24"/>
+        </w:rPr>
+        <w:t>Enables the training of larger neural network</w:t>
+      </w:r>
+    </w:p>
+    <w:p>
+      <w:pPr>
+        <w:rPr>
+          <w:rFonts w:cstheme="minorHAnsi"/>
+          <w:sz w:val="24"/>
+          <w:szCs w:val="24"/>
+        </w:rPr>
+      </w:pPr>
+      <w:r>
+        <w:rPr>
+          <w:rFonts w:cstheme="minorHAnsi"/>
+          <w:sz w:val="24"/>
+          <w:szCs w:val="24"/>
+        </w:rPr>
+        <w:t>As you normalize the inputs, you normalize the inputs or the output of the activation functions</w:t>
+      </w:r>
+    </w:p>
+    <w:p>
+      <w:pPr>
+        <w:rPr>
+          <w:rFonts w:cstheme="minorHAnsi"/>
+          <w:sz w:val="24"/>
+          <w:szCs w:val="24"/>
+        </w:rPr>
+      </w:pPr>
+      <w:r>
+        <w:rPr>
+          <w:rFonts w:cstheme="minorHAnsi"/>
+          <w:sz w:val="24"/>
+          <w:szCs w:val="24"/>
+        </w:rPr>
+        <w:t>In practice is more common to normalize the inputs of the activation functions</w:t>
+      </w:r>
+    </w:p>
+    <w:p>
+      <w:pPr>
+        <w:rPr>
+          <w:rFonts w:cstheme="minorHAnsi"/>
+          <w:sz w:val="24"/>
+          <w:szCs w:val="24"/>
+        </w:rPr>
+      </w:pPr>
+      <w:r>
+        <w:rPr>
+          <w:rFonts w:cstheme="minorHAnsi"/>
+          <w:sz w:val="24"/>
+          <w:szCs w:val="24"/>
+        </w:rPr>
+        <w:t>For example, if you apply batch normalization for the layer 2, then the layer 3 will benefit</w:t>
+      </w:r>
+      <w:r>
+        <w:rPr>
+          <w:rFonts w:cstheme="minorHAnsi"/>
+          <w:sz w:val="24"/>
+          <w:szCs w:val="24"/>
+        </w:rPr>
+        <w:t xml:space="preserve"> from a faster training</w:t>
+      </w:r>
+    </w:p>
+    <w:p>
+      <w:pPr>
+        <w:rPr>
+          <w:rFonts w:cstheme="minorHAnsi"/>
+          <w:sz w:val="24"/>
+          <w:szCs w:val="24"/>
+        </w:rPr>
+      </w:pPr>
+      <w:r>
+        <w:rPr>
+          <w:rFonts w:cstheme="minorHAnsi"/>
+          <w:sz w:val="24"/>
+          <w:szCs w:val="24"/>
+        </w:rPr>
+        <w:t xml:space="preserve">Considering that we work with one layer [l], we take the z value of that layer for each training example </w:t>
+      </w:r>
+      <w:proofErr w:type="spellStart"/>
+      <w:r>
+        <w:rPr>
+          <w:rFonts w:cstheme="minorHAnsi"/>
+          <w:sz w:val="24"/>
+          <w:szCs w:val="24"/>
+        </w:rPr>
+        <w:t>i</w:t>
+      </w:r>
+      <w:proofErr w:type="spellEnd"/>
+      <w:r>
+        <w:rPr>
+          <w:rFonts w:cstheme="minorHAnsi"/>
+          <w:sz w:val="24"/>
+          <w:szCs w:val="24"/>
+        </w:rPr>
+        <w:t xml:space="preserve"> and compute the mean and the standard deviation; we normalize z for each example (</w:t>
+      </w:r>
+      <w:proofErr w:type="spellStart"/>
+      <w:r>
+        <w:rPr>
+          <w:rFonts w:cstheme="minorHAnsi"/>
+          <w:sz w:val="24"/>
+          <w:szCs w:val="24"/>
+        </w:rPr>
+        <w:t>i</w:t>
+      </w:r>
+      <w:proofErr w:type="spellEnd"/>
+      <w:r>
+        <w:rPr>
+          <w:rFonts w:cstheme="minorHAnsi"/>
+          <w:sz w:val="24"/>
+          <w:szCs w:val="24"/>
+        </w:rPr>
+        <w:t>)</w:t>
+      </w:r>
+    </w:p>
+    <w:p>
+      <w:pPr>
+        <w:rPr>
+          <w:rFonts w:cstheme="minorHAnsi"/>
+          <w:sz w:val="24"/>
+          <w:szCs w:val="24"/>
+        </w:rPr>
+      </w:pPr>
+      <w:r>
+        <w:rPr>
+          <w:rFonts w:cstheme="minorHAnsi"/>
+          <w:noProof/>
+          <w:sz w:val="24"/>
+          <w:szCs w:val="24"/>
+        </w:rPr>
+        <w:drawing>
+          <wp:inline distT="0" distB="0" distL="0" distR="0" wp14:anchorId="6F5548A3" wp14:editId="15753EF4">
+            <wp:extent cx="2289810" cy="1200785"/>
+            <wp:effectExtent l="0" t="0" r="0" b="0"/>
+            <wp:docPr id="2039643011" name="Picture 2"/>
+            <wp:cNvGraphicFramePr>
+              <a:graphicFrameLocks xmlns:a="http://schemas.openxmlformats.org/drawingml/2006/main" noChangeAspect="1"/>
+            </wp:cNvGraphicFramePr>
+            <a:graphic xmlns:a="http://schemas.openxmlformats.org/drawingml/2006/main">
+              <a:graphicData uri="http://schemas.openxmlformats.org/drawingml/2006/picture">
+                <pic:pic xmlns:pic="http://schemas.openxmlformats.org/drawingml/2006/picture">
+                  <pic:nvPicPr>
+                    <pic:cNvPr id="0" name="Picture 19"/>
+                    <pic:cNvPicPr>
+                      <a:picLocks noChangeAspect="1" noChangeArrowheads="1"/>
+                    </pic:cNvPicPr>
+                  </pic:nvPicPr>
+                  <pic:blipFill>
+                    <a:blip r:embed="rId6">
+                      <a:extLst>
+                        <a:ext uri="{28A0092B-C50C-407E-A947-70E740481C1C}">
+                          <a14:useLocalDpi xmlns:a14="http://schemas.microsoft.com/office/drawing/2010/main" val="0"/>
+                        </a:ext>
+                      </a:extLst>
+                    </a:blip>
+                    <a:srcRect/>
+                    <a:stretch>
+                      <a:fillRect/>
+                    </a:stretch>
+                  </pic:blipFill>
+                  <pic:spPr bwMode="auto">
+                    <a:xfrm>
+                      <a:off x="0" y="0"/>
+                      <a:ext cx="2289810" cy="1200785"/>
+                    </a:xfrm>
+                    <a:prstGeom prst="rect">
+                      <a:avLst/>
+                    </a:prstGeom>
+                    <a:noFill/>
+                    <a:ln>
+                      <a:noFill/>
+                    </a:ln>
+                  </pic:spPr>
+                </pic:pic>
+              </a:graphicData>
+            </a:graphic>
+          </wp:inline>
+        </w:drawing>
+      </w:r>
+    </w:p>
+    <w:p>
+      <w:pPr>
+        <w:rPr>
+          <w:rFonts w:cstheme="minorHAnsi"/>
+          <w:sz w:val="24"/>
+          <w:szCs w:val="24"/>
+        </w:rPr>
+      </w:pPr>
+      <w:r>
+        <w:rPr>
+          <w:rFonts w:cstheme="minorHAnsi"/>
+          <w:sz w:val="24"/>
+          <w:szCs w:val="24"/>
+        </w:rPr>
+        <w:t>Because we don’t want for each normalized distribution to have the mean 1 and the standard deviation 0</w:t>
+      </w:r>
+      <w:r>
+        <w:rPr>
+          <w:rFonts w:cstheme="minorHAnsi"/>
+          <w:sz w:val="24"/>
+          <w:szCs w:val="24"/>
+        </w:rPr>
+        <w:t xml:space="preserve"> (for example this won’t fit a sigmoid activation function)</w:t>
+      </w:r>
+      <w:r>
+        <w:rPr>
+          <w:rFonts w:cstheme="minorHAnsi"/>
+          <w:sz w:val="24"/>
+          <w:szCs w:val="24"/>
+        </w:rPr>
+        <w:t>, we use 2 learnable parameters gamma and beta to modify the mean and the standard deviation</w:t>
+      </w:r>
+    </w:p>
+    <w:p>
+      <w:pPr>
+        <w:rPr>
+          <w:rFonts w:cstheme="minorHAnsi"/>
+          <w:sz w:val="24"/>
+          <w:szCs w:val="24"/>
+        </w:rPr>
+      </w:pPr>
+      <w:r>
+        <w:rPr>
+          <w:rFonts w:cstheme="minorHAnsi"/>
+          <w:sz w:val="24"/>
+          <w:szCs w:val="24"/>
+        </w:rPr>
+        <w:drawing>
+          <wp:inline distT="0" distB="0" distL="0" distR="0" wp14:anchorId="7F7C2A1F" wp14:editId="3B8880D3">
+            <wp:extent cx="1428750" cy="827018"/>
+            <wp:effectExtent l="0" t="0" r="0" b="0"/>
+            <wp:docPr id="1633849619" name="Picture 1"/>
+            <wp:cNvGraphicFramePr>
+              <a:graphicFrameLocks xmlns:a="http://schemas.openxmlformats.org/drawingml/2006/main" noChangeAspect="1"/>
+            </wp:cNvGraphicFramePr>
+            <a:graphic xmlns:a="http://schemas.openxmlformats.org/drawingml/2006/main">
+              <a:graphicData uri="http://schemas.openxmlformats.org/drawingml/2006/picture">
+                <pic:pic xmlns:pic="http://schemas.openxmlformats.org/drawingml/2006/picture">
+                  <pic:nvPicPr>
+                    <pic:cNvPr id="1633849619" name=""/>
+                    <pic:cNvPicPr/>
+                  </pic:nvPicPr>
+                  <pic:blipFill rotWithShape="1">
+                    <a:blip r:embed="rId7"/>
+                    <a:srcRect t="4587" b="-1"/>
+                    <a:stretch/>
+                  </pic:blipFill>
+                  <pic:spPr bwMode="auto">
+                    <a:xfrm>
+                      <a:off x="0" y="0"/>
+                      <a:ext cx="1428949" cy="827133"/>
+                    </a:xfrm>
+                    <a:prstGeom prst="rect">
+                      <a:avLst/>
+                    </a:prstGeom>
+                    <a:ln>
+                      <a:noFill/>
+                    </a:ln>
+                    <a:extLst>
+                      <a:ext uri="{53640926-AAD7-44D8-BBD7-CCE9431645EC}">
+                        <a14:shadowObscured xmlns:a14="http://schemas.microsoft.com/office/drawing/2010/main"/>
+                      </a:ext>
+                    </a:extLst>
+                  </pic:spPr>
+                </pic:pic>
+              </a:graphicData>
+            </a:graphic>
+          </wp:inline>
+        </w:drawing>
+      </w:r>
+    </w:p>
+    <w:p>
+      <w:pPr>
+        <w:rPr>
+          <w:rFonts w:cstheme="minorHAnsi"/>
+          <w:sz w:val="24"/>
+          <w:szCs w:val="24"/>
+        </w:rPr>
+      </w:pPr>
+      <w:r>
+        <w:rPr>
+          <w:rFonts w:cstheme="minorHAnsi"/>
+          <w:sz w:val="24"/>
+          <w:szCs w:val="24"/>
+        </w:rPr>
+        <w:lastRenderedPageBreak/>
+        <w:drawing>
+          <wp:inline distT="0" distB="0" distL="0" distR="0" wp14:anchorId="7B6AE136" wp14:editId="4E4EBC64">
+            <wp:extent cx="1305107" cy="1333686"/>
+            <wp:effectExtent l="0" t="0" r="9525" b="0"/>
+            <wp:docPr id="1289559877" name="Picture 1"/>
+            <wp:cNvGraphicFramePr>
+              <a:graphicFrameLocks xmlns:a="http://schemas.openxmlformats.org/drawingml/2006/main" noChangeAspect="1"/>
+            </wp:cNvGraphicFramePr>
+            <a:graphic xmlns:a="http://schemas.openxmlformats.org/drawingml/2006/main">
+              <a:graphicData uri="http://schemas.openxmlformats.org/drawingml/2006/picture">
+                <pic:pic xmlns:pic="http://schemas.openxmlformats.org/drawingml/2006/picture">
+                  <pic:nvPicPr>
+                    <pic:cNvPr id="1289559877" name=""/>
+                    <pic:cNvPicPr/>
+                  </pic:nvPicPr>
+                  <pic:blipFill>
+                    <a:blip r:embed="rId8"/>
+                    <a:stretch>
+                      <a:fillRect/>
+                    </a:stretch>
+                  </pic:blipFill>
+                  <pic:spPr>
+                    <a:xfrm>
+                      <a:off x="0" y="0"/>
+                      <a:ext cx="1305107" cy="1333686"/>
+                    </a:xfrm>
+                    <a:prstGeom prst="rect">
+                      <a:avLst/>
+                    </a:prstGeom>
+                  </pic:spPr>
+                </pic:pic>
+              </a:graphicData>
+            </a:graphic>
+          </wp:inline>
+        </w:drawing>
+      </w:r>
+    </w:p>
+    <w:p>
+      <w:pPr>
+        <w:rPr>
+          <w:rFonts w:cstheme="minorHAnsi"/>
+          <w:sz w:val="24"/>
+          <w:szCs w:val="24"/>
+        </w:rPr>
+      </w:pPr>
+    </w:p>
+    <w:p>
+      <w:pPr>
+        <w:rPr>
+          <w:rFonts w:cstheme="minorHAnsi"/>
+          <w:sz w:val="28"/>
+          <w:szCs w:val="28"/>
+        </w:rPr>
+      </w:pPr>
     </w:p>
     <w:sectPr>
       <w:pgSz w:w="12240" w:h="15840"/>

</xml_diff>

<commit_message>
finished lectures of week 3
</commit_message>
<xml_diff>
--- a/Course 2 - Improving Deep Neural Networks/Week 3/Week 3 - Notes.docx
+++ b/Course 2 - Improving Deep Neural Networks/Week 3/Week 3 - Notes.docx
@@ -145,7 +145,25 @@
           <w:sz w:val="24"/>
           <w:szCs w:val="24"/>
         </w:rPr>
-        <w:t>2. mini-batch size, beta and the number of hidden units</w:t>
+        <w:t xml:space="preserve">2. mini-batch size, </w:t>
+      </w:r>
+      <w:proofErr w:type="gramStart"/>
+      <w:r>
+        <w:rPr>
+          <w:rFonts w:cstheme="minorHAnsi"/>
+          <w:sz w:val="24"/>
+          <w:szCs w:val="24"/>
+        </w:rPr>
+        <w:t>beta</w:t>
+      </w:r>
+      <w:proofErr w:type="gramEnd"/>
+      <w:r>
+        <w:rPr>
+          <w:rFonts w:cstheme="minorHAnsi"/>
+          <w:sz w:val="24"/>
+          <w:szCs w:val="24"/>
+        </w:rPr>
+        <w:t xml:space="preserve"> and the number of hidden units</w:t>
       </w:r>
     </w:p>
     <w:p>
@@ -196,25 +214,45 @@
           <w:sz w:val="24"/>
           <w:szCs w:val="24"/>
         </w:rPr>
-        <w:t>Do not use a grid, instead use random values because some hyperparameter may not be that important and by using a random sampling technique, we test more hyperparameters values</w:t>
-      </w:r>
-    </w:p>
-    <w:p>
-      <w:pPr>
-        <w:rPr>
-          <w:rFonts w:cstheme="minorHAnsi"/>
-          <w:sz w:val="24"/>
-          <w:szCs w:val="24"/>
-        </w:rPr>
-      </w:pPr>
-      <w:r>
-        <w:rPr>
-          <w:rFonts w:cstheme="minorHAnsi"/>
-          <w:sz w:val="24"/>
-          <w:szCs w:val="24"/>
-        </w:rPr>
-        <w:t>The second technique is to go from coarse to fine, so for some hp values to zoom in the hp space</w:t>
-      </w:r>
+        <w:t xml:space="preserve">Do not use a grid, instead use random values because some hyperparameter may not be that important and by using a random sampling technique, we test more hyperparameters </w:t>
+      </w:r>
+      <w:proofErr w:type="gramStart"/>
+      <w:r>
+        <w:rPr>
+          <w:rFonts w:cstheme="minorHAnsi"/>
+          <w:sz w:val="24"/>
+          <w:szCs w:val="24"/>
+        </w:rPr>
+        <w:t>values</w:t>
+      </w:r>
+      <w:proofErr w:type="gramEnd"/>
+    </w:p>
+    <w:p>
+      <w:pPr>
+        <w:rPr>
+          <w:rFonts w:cstheme="minorHAnsi"/>
+          <w:sz w:val="24"/>
+          <w:szCs w:val="24"/>
+        </w:rPr>
+      </w:pPr>
+      <w:r>
+        <w:rPr>
+          <w:rFonts w:cstheme="minorHAnsi"/>
+          <w:sz w:val="24"/>
+          <w:szCs w:val="24"/>
+        </w:rPr>
+        <w:t xml:space="preserve">The second technique is to go from coarse to fine, so for some hp values to zoom in the hp </w:t>
+      </w:r>
+      <w:proofErr w:type="gramStart"/>
+      <w:r>
+        <w:rPr>
+          <w:rFonts w:cstheme="minorHAnsi"/>
+          <w:sz w:val="24"/>
+          <w:szCs w:val="24"/>
+        </w:rPr>
+        <w:t>space</w:t>
+      </w:r>
+      <w:proofErr w:type="gramEnd"/>
     </w:p>
     <w:p>
       <w:pPr>
@@ -243,32 +281,62 @@
           <w:sz w:val="24"/>
           <w:szCs w:val="24"/>
         </w:rPr>
-        <w:t>Using an Appropriate Scale to pick Hyperparameters</w:t>
-      </w:r>
-    </w:p>
-    <w:p>
-      <w:pPr>
-        <w:rPr>
-          <w:rFonts w:cstheme="minorHAnsi"/>
-          <w:sz w:val="24"/>
-          <w:szCs w:val="24"/>
-        </w:rPr>
-      </w:pPr>
-      <w:r>
-        <w:rPr>
-          <w:rFonts w:cstheme="minorHAnsi"/>
-          <w:sz w:val="24"/>
-          <w:szCs w:val="24"/>
-        </w:rPr>
-        <w:t>For some hp, the best sampling technique is to pick them by using a uniform distribution</w:t>
-      </w:r>
-      <w:r>
-        <w:rPr>
-          <w:rFonts w:cstheme="minorHAnsi"/>
-          <w:sz w:val="24"/>
-          <w:szCs w:val="24"/>
-        </w:rPr>
-        <w:t>; e.g.: the number of neurons in a layer</w:t>
+        <w:t xml:space="preserve">Using an Appropriate Scale to pick </w:t>
+      </w:r>
+      <w:proofErr w:type="gramStart"/>
+      <w:r>
+        <w:rPr>
+          <w:rFonts w:cstheme="minorHAnsi"/>
+          <w:b/>
+          <w:bCs/>
+          <w:sz w:val="24"/>
+          <w:szCs w:val="24"/>
+        </w:rPr>
+        <w:t>Hyperparameters</w:t>
+      </w:r>
+      <w:proofErr w:type="gramEnd"/>
+    </w:p>
+    <w:p>
+      <w:pPr>
+        <w:rPr>
+          <w:rFonts w:cstheme="minorHAnsi"/>
+          <w:sz w:val="24"/>
+          <w:szCs w:val="24"/>
+        </w:rPr>
+      </w:pPr>
+      <w:r>
+        <w:rPr>
+          <w:rFonts w:cstheme="minorHAnsi"/>
+          <w:sz w:val="24"/>
+          <w:szCs w:val="24"/>
+        </w:rPr>
+        <w:t xml:space="preserve">For some hp, the best sampling technique is to pick them by using a uniform </w:t>
+      </w:r>
+      <w:proofErr w:type="gramStart"/>
+      <w:r>
+        <w:rPr>
+          <w:rFonts w:cstheme="minorHAnsi"/>
+          <w:sz w:val="24"/>
+          <w:szCs w:val="24"/>
+        </w:rPr>
+        <w:t>distribution</w:t>
+      </w:r>
+      <w:r>
+        <w:rPr>
+          <w:rFonts w:cstheme="minorHAnsi"/>
+          <w:sz w:val="24"/>
+          <w:szCs w:val="24"/>
+        </w:rPr>
+        <w:t>;</w:t>
+      </w:r>
+      <w:proofErr w:type="gramEnd"/>
+      <w:r>
+        <w:rPr>
+          <w:rFonts w:cstheme="minorHAnsi"/>
+          <w:sz w:val="24"/>
+          <w:szCs w:val="24"/>
+        </w:rPr>
+        <w:t xml:space="preserve"> e.g.: the number of neurons in a layer</w:t>
       </w:r>
     </w:p>
     <w:p>
@@ -378,7 +446,7 @@
           <w:szCs w:val="24"/>
         </w:rPr>
         <w:drawing>
-          <wp:inline distT="0" distB="0" distL="0" distR="0" wp14:anchorId="615444A1" wp14:editId="0148BA42">
+          <wp:inline distT="0" distB="0" distL="0" distR="0" wp14:anchorId="615444A1" wp14:editId="2B7BF903">
             <wp:extent cx="2441050" cy="907309"/>
             <wp:effectExtent l="0" t="0" r="0" b="7620"/>
             <wp:docPr id="659161652" name="Picture 1"/>
@@ -484,8 +552,18 @@
           <w:sz w:val="24"/>
           <w:szCs w:val="24"/>
         </w:rPr>
-        <w:t>Intuition do get stale, so over re-evaluate the picked hyperparameters</w:t>
-      </w:r>
+        <w:t xml:space="preserve">Intuition do get stale, so over re-evaluate the picked </w:t>
+      </w:r>
+      <w:proofErr w:type="gramStart"/>
+      <w:r>
+        <w:rPr>
+          <w:rFonts w:cstheme="minorHAnsi"/>
+          <w:sz w:val="24"/>
+          <w:szCs w:val="24"/>
+        </w:rPr>
+        <w:t>hyperparameters</w:t>
+      </w:r>
+      <w:proofErr w:type="gramEnd"/>
     </w:p>
     <w:p>
       <w:pPr>
@@ -629,42 +707,72 @@
           <w:sz w:val="24"/>
           <w:szCs w:val="24"/>
         </w:rPr>
-        <w:t>Makes the network much more robust to a larger spectrum of hp</w:t>
-      </w:r>
-    </w:p>
-    <w:p>
-      <w:pPr>
-        <w:rPr>
-          <w:rFonts w:cstheme="minorHAnsi"/>
-          <w:sz w:val="24"/>
-          <w:szCs w:val="24"/>
-        </w:rPr>
-      </w:pPr>
-      <w:r>
-        <w:rPr>
-          <w:rFonts w:cstheme="minorHAnsi"/>
-          <w:sz w:val="24"/>
-          <w:szCs w:val="24"/>
-        </w:rPr>
-        <w:t>Enables the training of larger neural network</w:t>
-      </w:r>
-    </w:p>
-    <w:p>
-      <w:pPr>
-        <w:rPr>
-          <w:rFonts w:cstheme="minorHAnsi"/>
-          <w:sz w:val="24"/>
-          <w:szCs w:val="24"/>
-        </w:rPr>
-      </w:pPr>
-      <w:r>
-        <w:rPr>
-          <w:rFonts w:cstheme="minorHAnsi"/>
-          <w:sz w:val="24"/>
-          <w:szCs w:val="24"/>
-        </w:rPr>
-        <w:t>As you normalize the inputs, you normalize the inputs or the output of the activation functions</w:t>
-      </w:r>
+        <w:t xml:space="preserve">Makes the network much more robust to a larger spectrum of </w:t>
+      </w:r>
+      <w:proofErr w:type="gramStart"/>
+      <w:r>
+        <w:rPr>
+          <w:rFonts w:cstheme="minorHAnsi"/>
+          <w:sz w:val="24"/>
+          <w:szCs w:val="24"/>
+        </w:rPr>
+        <w:t>hp</w:t>
+      </w:r>
+      <w:proofErr w:type="gramEnd"/>
+    </w:p>
+    <w:p>
+      <w:pPr>
+        <w:rPr>
+          <w:rFonts w:cstheme="minorHAnsi"/>
+          <w:sz w:val="24"/>
+          <w:szCs w:val="24"/>
+        </w:rPr>
+      </w:pPr>
+      <w:r>
+        <w:rPr>
+          <w:rFonts w:cstheme="minorHAnsi"/>
+          <w:sz w:val="24"/>
+          <w:szCs w:val="24"/>
+        </w:rPr>
+        <w:t xml:space="preserve">Enables the training of larger neural </w:t>
+      </w:r>
+      <w:proofErr w:type="gramStart"/>
+      <w:r>
+        <w:rPr>
+          <w:rFonts w:cstheme="minorHAnsi"/>
+          <w:sz w:val="24"/>
+          <w:szCs w:val="24"/>
+        </w:rPr>
+        <w:t>network</w:t>
+      </w:r>
+      <w:proofErr w:type="gramEnd"/>
+    </w:p>
+    <w:p>
+      <w:pPr>
+        <w:rPr>
+          <w:rFonts w:cstheme="minorHAnsi"/>
+          <w:sz w:val="24"/>
+          <w:szCs w:val="24"/>
+        </w:rPr>
+      </w:pPr>
+      <w:r>
+        <w:rPr>
+          <w:rFonts w:cstheme="minorHAnsi"/>
+          <w:sz w:val="24"/>
+          <w:szCs w:val="24"/>
+        </w:rPr>
+        <w:t xml:space="preserve">As you normalize the inputs, you normalize the inputs or the output of the activation </w:t>
+      </w:r>
+      <w:proofErr w:type="gramStart"/>
+      <w:r>
+        <w:rPr>
+          <w:rFonts w:cstheme="minorHAnsi"/>
+          <w:sz w:val="24"/>
+          <w:szCs w:val="24"/>
+        </w:rPr>
+        <w:t>functions</w:t>
+      </w:r>
+      <w:proofErr w:type="gramEnd"/>
     </w:p>
     <w:p>
       <w:pPr>
@@ -705,8 +813,18 @@
           <w:sz w:val="24"/>
           <w:szCs w:val="24"/>
         </w:rPr>
-        <w:t xml:space="preserve"> from a faster training</w:t>
-      </w:r>
+        <w:t xml:space="preserve"> from a faster </w:t>
+      </w:r>
+      <w:proofErr w:type="gramStart"/>
+      <w:r>
+        <w:rPr>
+          <w:rFonts w:cstheme="minorHAnsi"/>
+          <w:sz w:val="24"/>
+          <w:szCs w:val="24"/>
+        </w:rPr>
+        <w:t>training</w:t>
+      </w:r>
+      <w:proofErr w:type="gramEnd"/>
     </w:p>
     <w:p>
       <w:pPr>
@@ -777,7 +895,7 @@
           <w:szCs w:val="24"/>
         </w:rPr>
         <w:drawing>
-          <wp:inline distT="0" distB="0" distL="0" distR="0" wp14:anchorId="6F5548A3" wp14:editId="15753EF4">
+          <wp:inline distT="0" distB="0" distL="0" distR="0" wp14:anchorId="6F5548A3" wp14:editId="4E0CA59B">
             <wp:extent cx="2289810" cy="1200785"/>
             <wp:effectExtent l="0" t="0" r="0" b="0"/>
             <wp:docPr id="2039643011" name="Picture 2"/>
@@ -856,25 +974,36 @@
           <w:sz w:val="24"/>
           <w:szCs w:val="24"/>
         </w:rPr>
-        <w:t>, we use 2 learnable parameters gamma and beta to modify the mean and the standard deviation</w:t>
-      </w:r>
-    </w:p>
-    <w:p>
-      <w:pPr>
-        <w:rPr>
-          <w:rFonts w:cstheme="minorHAnsi"/>
-          <w:sz w:val="24"/>
-          <w:szCs w:val="24"/>
-        </w:rPr>
-      </w:pPr>
-      <w:r>
-        <w:rPr>
-          <w:rFonts w:cstheme="minorHAnsi"/>
+        <w:t xml:space="preserve">, we use 2 learnable parameters gamma and beta to modify the mean and the standard </w:t>
+      </w:r>
+      <w:proofErr w:type="gramStart"/>
+      <w:r>
+        <w:rPr>
+          <w:rFonts w:cstheme="minorHAnsi"/>
+          <w:sz w:val="24"/>
+          <w:szCs w:val="24"/>
+        </w:rPr>
+        <w:t>deviation</w:t>
+      </w:r>
+      <w:proofErr w:type="gramEnd"/>
+    </w:p>
+    <w:p>
+      <w:pPr>
+        <w:rPr>
+          <w:rFonts w:cstheme="minorHAnsi"/>
+          <w:sz w:val="24"/>
+          <w:szCs w:val="24"/>
+        </w:rPr>
+      </w:pPr>
+      <w:r>
+        <w:rPr>
+          <w:rFonts w:cstheme="minorHAnsi"/>
+          <w:noProof/>
           <w:sz w:val="24"/>
           <w:szCs w:val="24"/>
         </w:rPr>
         <w:drawing>
-          <wp:inline distT="0" distB="0" distL="0" distR="0" wp14:anchorId="7F7C2A1F" wp14:editId="3B8880D3">
+          <wp:inline distT="0" distB="0" distL="0" distR="0" wp14:anchorId="7F7C2A1F" wp14:editId="563A0A04">
             <wp:extent cx="1428750" cy="827018"/>
             <wp:effectExtent l="0" t="0" r="0" b="0"/>
             <wp:docPr id="1633849619" name="Picture 1"/>
@@ -928,12 +1057,13 @@
       <w:r>
         <w:rPr>
           <w:rFonts w:cstheme="minorHAnsi"/>
+          <w:noProof/>
           <w:sz w:val="24"/>
           <w:szCs w:val="24"/>
         </w:rPr>
         <w:lastRenderedPageBreak/>
         <w:drawing>
-          <wp:inline distT="0" distB="0" distL="0" distR="0" wp14:anchorId="7B6AE136" wp14:editId="4E4EBC64">
+          <wp:inline distT="0" distB="0" distL="0" distR="0" wp14:anchorId="7B6AE136" wp14:editId="0B9F2C13">
             <wp:extent cx="1305107" cy="1333686"/>
             <wp:effectExtent l="0" t="0" r="9525" b="0"/>
             <wp:docPr id="1289559877" name="Picture 1"/>
@@ -968,6 +1098,2143 @@
           </wp:inline>
         </w:drawing>
       </w:r>
+    </w:p>
+    <w:p>
+      <w:pPr>
+        <w:rPr>
+          <w:rFonts w:cstheme="minorHAnsi"/>
+          <w:sz w:val="24"/>
+          <w:szCs w:val="24"/>
+        </w:rPr>
+      </w:pPr>
+    </w:p>
+    <w:p>
+      <w:pPr>
+        <w:rPr>
+          <w:rFonts w:cstheme="minorHAnsi"/>
+          <w:b/>
+          <w:bCs/>
+          <w:sz w:val="24"/>
+          <w:szCs w:val="24"/>
+        </w:rPr>
+      </w:pPr>
+      <w:r>
+        <w:rPr>
+          <w:rFonts w:cstheme="minorHAnsi"/>
+          <w:b/>
+          <w:bCs/>
+          <w:sz w:val="24"/>
+          <w:szCs w:val="24"/>
+        </w:rPr>
+        <w:t>Fitting Batch Norm into a Neural Network</w:t>
+      </w:r>
+    </w:p>
+    <w:p>
+      <w:pPr>
+        <w:rPr>
+          <w:rFonts w:cstheme="minorHAnsi"/>
+          <w:sz w:val="24"/>
+          <w:szCs w:val="24"/>
+        </w:rPr>
+      </w:pPr>
+      <w:r>
+        <w:rPr>
+          <w:rFonts w:cstheme="minorHAnsi"/>
+          <w:sz w:val="24"/>
+          <w:szCs w:val="24"/>
+        </w:rPr>
+        <w:t>For each layer we have beta and gamma that are used to normalize a layer</w:t>
+      </w:r>
+    </w:p>
+    <w:p>
+      <w:pPr>
+        <w:rPr>
+          <w:rFonts w:cstheme="minorHAnsi"/>
+          <w:sz w:val="24"/>
+          <w:szCs w:val="24"/>
+        </w:rPr>
+      </w:pPr>
+      <w:r>
+        <w:rPr>
+          <w:rFonts w:cstheme="minorHAnsi"/>
+          <w:sz w:val="24"/>
+          <w:szCs w:val="24"/>
+        </w:rPr>
+        <w:t xml:space="preserve">These 2 parameters are learned through </w:t>
+      </w:r>
+      <w:proofErr w:type="gramStart"/>
+      <w:r>
+        <w:rPr>
+          <w:rFonts w:cstheme="minorHAnsi"/>
+          <w:sz w:val="24"/>
+          <w:szCs w:val="24"/>
+        </w:rPr>
+        <w:t>backpropagation</w:t>
+      </w:r>
+      <w:proofErr w:type="gramEnd"/>
+    </w:p>
+    <w:p>
+      <w:pPr>
+        <w:rPr>
+          <w:rFonts w:cstheme="minorHAnsi"/>
+          <w:sz w:val="24"/>
+          <w:szCs w:val="24"/>
+        </w:rPr>
+      </w:pPr>
+      <w:r>
+        <w:rPr>
+          <w:rFonts w:cstheme="minorHAnsi"/>
+          <w:noProof/>
+          <w:sz w:val="24"/>
+          <w:szCs w:val="24"/>
+        </w:rPr>
+        <w:drawing>
+          <wp:inline distT="0" distB="0" distL="0" distR="0" wp14:anchorId="569F1DB2" wp14:editId="746A889A">
+            <wp:extent cx="5943600" cy="1958975"/>
+            <wp:effectExtent l="0" t="0" r="0" b="3175"/>
+            <wp:docPr id="1" name="Picture 1" descr="A picture containing handwriting, text, diagram, line&#10;&#10;Description automatically generated"/>
+            <wp:cNvGraphicFramePr>
+              <a:graphicFrameLocks xmlns:a="http://schemas.openxmlformats.org/drawingml/2006/main" noChangeAspect="1"/>
+            </wp:cNvGraphicFramePr>
+            <a:graphic xmlns:a="http://schemas.openxmlformats.org/drawingml/2006/main">
+              <a:graphicData uri="http://schemas.openxmlformats.org/drawingml/2006/picture">
+                <pic:pic xmlns:pic="http://schemas.openxmlformats.org/drawingml/2006/picture">
+                  <pic:nvPicPr>
+                    <pic:cNvPr id="1" name="Picture 1" descr="A picture containing handwriting, text, diagram, line&#10;&#10;Description automatically generated"/>
+                    <pic:cNvPicPr/>
+                  </pic:nvPicPr>
+                  <pic:blipFill>
+                    <a:blip r:embed="rId9"/>
+                    <a:stretch>
+                      <a:fillRect/>
+                    </a:stretch>
+                  </pic:blipFill>
+                  <pic:spPr>
+                    <a:xfrm>
+                      <a:off x="0" y="0"/>
+                      <a:ext cx="5943600" cy="1958975"/>
+                    </a:xfrm>
+                    <a:prstGeom prst="rect">
+                      <a:avLst/>
+                    </a:prstGeom>
+                  </pic:spPr>
+                </pic:pic>
+              </a:graphicData>
+            </a:graphic>
+          </wp:inline>
+        </w:drawing>
+      </w:r>
+    </w:p>
+    <w:p>
+      <w:pPr>
+        <w:rPr>
+          <w:rFonts w:cstheme="minorHAnsi"/>
+          <w:sz w:val="24"/>
+          <w:szCs w:val="24"/>
+        </w:rPr>
+      </w:pPr>
+      <w:r>
+        <w:rPr>
+          <w:rFonts w:cstheme="minorHAnsi"/>
+          <w:sz w:val="24"/>
+          <w:szCs w:val="24"/>
+        </w:rPr>
+        <w:t xml:space="preserve">When working with </w:t>
+      </w:r>
+      <w:proofErr w:type="gramStart"/>
+      <w:r>
+        <w:rPr>
+          <w:rFonts w:cstheme="minorHAnsi"/>
+          <w:sz w:val="24"/>
+          <w:szCs w:val="24"/>
+        </w:rPr>
+        <w:t>mini-batches</w:t>
+      </w:r>
+      <w:proofErr w:type="gramEnd"/>
+      <w:r>
+        <w:rPr>
+          <w:rFonts w:cstheme="minorHAnsi"/>
+          <w:sz w:val="24"/>
+          <w:szCs w:val="24"/>
+        </w:rPr>
+        <w:t>, you apply batch normalization for each batch</w:t>
+      </w:r>
+    </w:p>
+    <w:p>
+      <w:pPr>
+        <w:rPr>
+          <w:rFonts w:cstheme="minorHAnsi"/>
+          <w:sz w:val="24"/>
+          <w:szCs w:val="24"/>
+        </w:rPr>
+      </w:pPr>
+      <w:r>
+        <w:rPr>
+          <w:rFonts w:cstheme="minorHAnsi"/>
+          <w:sz w:val="24"/>
+          <w:szCs w:val="24"/>
+        </w:rPr>
+        <w:t>If we use batc</w:t>
+      </w:r>
+      <w:r>
+        <w:rPr>
+          <w:rFonts w:cstheme="minorHAnsi"/>
+          <w:sz w:val="24"/>
+          <w:szCs w:val="24"/>
+        </w:rPr>
+        <w:t xml:space="preserve">h normalization, we don’t have to use the b parameter, because it will be canceled by the beta </w:t>
+      </w:r>
+      <w:proofErr w:type="gramStart"/>
+      <w:r>
+        <w:rPr>
+          <w:rFonts w:cstheme="minorHAnsi"/>
+          <w:sz w:val="24"/>
+          <w:szCs w:val="24"/>
+        </w:rPr>
+        <w:t>one</w:t>
+      </w:r>
+      <w:proofErr w:type="gramEnd"/>
+    </w:p>
+    <w:p>
+      <w:pPr>
+        <w:rPr>
+          <w:rFonts w:cstheme="minorHAnsi"/>
+          <w:sz w:val="24"/>
+          <w:szCs w:val="24"/>
+        </w:rPr>
+      </w:pPr>
+      <w:r>
+        <w:rPr>
+          <w:rFonts w:cstheme="minorHAnsi"/>
+          <w:sz w:val="24"/>
+          <w:szCs w:val="24"/>
+        </w:rPr>
+        <w:drawing>
+          <wp:inline distT="0" distB="0" distL="0" distR="0" wp14:anchorId="0EFEE6B9" wp14:editId="36076286">
+            <wp:extent cx="2936631" cy="1698289"/>
+            <wp:effectExtent l="0" t="0" r="0" b="0"/>
+            <wp:docPr id="2" name="Picture 2" descr="A picture containing handwriting, text, font, diagram&#10;&#10;Description automatically generated"/>
+            <wp:cNvGraphicFramePr>
+              <a:graphicFrameLocks xmlns:a="http://schemas.openxmlformats.org/drawingml/2006/main" noChangeAspect="1"/>
+            </wp:cNvGraphicFramePr>
+            <a:graphic xmlns:a="http://schemas.openxmlformats.org/drawingml/2006/main">
+              <a:graphicData uri="http://schemas.openxmlformats.org/drawingml/2006/picture">
+                <pic:pic xmlns:pic="http://schemas.openxmlformats.org/drawingml/2006/picture">
+                  <pic:nvPicPr>
+                    <pic:cNvPr id="2" name="Picture 2" descr="A picture containing handwriting, text, font, diagram&#10;&#10;Description automatically generated"/>
+                    <pic:cNvPicPr/>
+                  </pic:nvPicPr>
+                  <pic:blipFill>
+                    <a:blip r:embed="rId10"/>
+                    <a:stretch>
+                      <a:fillRect/>
+                    </a:stretch>
+                  </pic:blipFill>
+                  <pic:spPr>
+                    <a:xfrm>
+                      <a:off x="0" y="0"/>
+                      <a:ext cx="2944651" cy="1702927"/>
+                    </a:xfrm>
+                    <a:prstGeom prst="rect">
+                      <a:avLst/>
+                    </a:prstGeom>
+                  </pic:spPr>
+                </pic:pic>
+              </a:graphicData>
+            </a:graphic>
+          </wp:inline>
+        </w:drawing>
+      </w:r>
+    </w:p>
+    <w:p>
+      <w:pPr>
+        <w:rPr>
+          <w:rFonts w:cstheme="minorHAnsi"/>
+          <w:sz w:val="24"/>
+          <w:szCs w:val="24"/>
+        </w:rPr>
+      </w:pPr>
+      <w:r>
+        <w:rPr>
+          <w:rFonts w:cstheme="minorHAnsi"/>
+          <w:sz w:val="24"/>
+          <w:szCs w:val="24"/>
+        </w:rPr>
+        <w:t>Beta [l] and gamma [l] have the same dimensions as b [l], so one value for each neuron f</w:t>
+      </w:r>
+      <w:r>
+        <w:rPr>
+          <w:rFonts w:cstheme="minorHAnsi"/>
+          <w:sz w:val="24"/>
+          <w:szCs w:val="24"/>
+        </w:rPr>
+        <w:t xml:space="preserve">rom that </w:t>
+      </w:r>
+      <w:proofErr w:type="gramStart"/>
+      <w:r>
+        <w:rPr>
+          <w:rFonts w:cstheme="minorHAnsi"/>
+          <w:sz w:val="24"/>
+          <w:szCs w:val="24"/>
+        </w:rPr>
+        <w:t>layer</w:t>
+      </w:r>
+      <w:proofErr w:type="gramEnd"/>
+    </w:p>
+    <w:p>
+      <w:pPr>
+        <w:rPr>
+          <w:rFonts w:cstheme="minorHAnsi"/>
+          <w:sz w:val="24"/>
+          <w:szCs w:val="24"/>
+        </w:rPr>
+      </w:pPr>
+      <w:r>
+        <w:rPr>
+          <w:rFonts w:cstheme="minorHAnsi"/>
+          <w:sz w:val="24"/>
+          <w:szCs w:val="24"/>
+        </w:rPr>
+        <w:lastRenderedPageBreak/>
+        <w:drawing>
+          <wp:inline distT="0" distB="0" distL="0" distR="0" wp14:anchorId="28F4A078" wp14:editId="545B7BC8">
+            <wp:extent cx="1518138" cy="1275928"/>
+            <wp:effectExtent l="0" t="0" r="6350" b="635"/>
+            <wp:docPr id="3" name="Picture 3" descr="A picture containing handwriting, font, whiteboard, calligraphy&#10;&#10;Description automatically generated"/>
+            <wp:cNvGraphicFramePr>
+              <a:graphicFrameLocks xmlns:a="http://schemas.openxmlformats.org/drawingml/2006/main" noChangeAspect="1"/>
+            </wp:cNvGraphicFramePr>
+            <a:graphic xmlns:a="http://schemas.openxmlformats.org/drawingml/2006/main">
+              <a:graphicData uri="http://schemas.openxmlformats.org/drawingml/2006/picture">
+                <pic:pic xmlns:pic="http://schemas.openxmlformats.org/drawingml/2006/picture">
+                  <pic:nvPicPr>
+                    <pic:cNvPr id="3" name="Picture 3" descr="A picture containing handwriting, font, whiteboard, calligraphy&#10;&#10;Description automatically generated"/>
+                    <pic:cNvPicPr/>
+                  </pic:nvPicPr>
+                  <pic:blipFill>
+                    <a:blip r:embed="rId11"/>
+                    <a:stretch>
+                      <a:fillRect/>
+                    </a:stretch>
+                  </pic:blipFill>
+                  <pic:spPr>
+                    <a:xfrm>
+                      <a:off x="0" y="0"/>
+                      <a:ext cx="1530025" cy="1285918"/>
+                    </a:xfrm>
+                    <a:prstGeom prst="rect">
+                      <a:avLst/>
+                    </a:prstGeom>
+                  </pic:spPr>
+                </pic:pic>
+              </a:graphicData>
+            </a:graphic>
+          </wp:inline>
+        </w:drawing>
+      </w:r>
+    </w:p>
+    <w:p>
+      <w:pPr>
+        <w:rPr>
+          <w:rFonts w:cstheme="minorHAnsi"/>
+          <w:sz w:val="24"/>
+          <w:szCs w:val="24"/>
+        </w:rPr>
+      </w:pPr>
+      <w:r>
+        <w:rPr>
+          <w:rFonts w:cstheme="minorHAnsi"/>
+          <w:sz w:val="24"/>
+          <w:szCs w:val="24"/>
+        </w:rPr>
+        <w:t xml:space="preserve">The implementation of the gradient descent with </w:t>
+      </w:r>
+      <w:proofErr w:type="gramStart"/>
+      <w:r>
+        <w:rPr>
+          <w:rFonts w:cstheme="minorHAnsi"/>
+          <w:sz w:val="24"/>
+          <w:szCs w:val="24"/>
+        </w:rPr>
+        <w:t>mini-batches</w:t>
+      </w:r>
+      <w:proofErr w:type="gramEnd"/>
+      <w:r>
+        <w:rPr>
+          <w:rFonts w:cstheme="minorHAnsi"/>
+          <w:sz w:val="24"/>
+          <w:szCs w:val="24"/>
+        </w:rPr>
+        <w:t xml:space="preserve"> is straight forward:</w:t>
+      </w:r>
+    </w:p>
+    <w:p>
+      <w:pPr>
+        <w:rPr>
+          <w:rFonts w:cstheme="minorHAnsi"/>
+          <w:sz w:val="24"/>
+          <w:szCs w:val="24"/>
+        </w:rPr>
+      </w:pPr>
+      <w:r>
+        <w:rPr>
+          <w:rFonts w:cstheme="minorHAnsi"/>
+          <w:sz w:val="24"/>
+          <w:szCs w:val="24"/>
+        </w:rPr>
+        <w:t xml:space="preserve">Forward pass for the </w:t>
+      </w:r>
+      <w:r>
+        <w:rPr>
+          <w:rFonts w:cstheme="minorHAnsi"/>
+          <w:sz w:val="24"/>
+          <w:szCs w:val="24"/>
+        </w:rPr>
+        <w:t xml:space="preserve">mini-batch and replace z [l] with z </w:t>
+      </w:r>
+      <w:proofErr w:type="spellStart"/>
+      <w:r>
+        <w:rPr>
+          <w:rFonts w:cstheme="minorHAnsi"/>
+          <w:sz w:val="24"/>
+          <w:szCs w:val="24"/>
+        </w:rPr>
+        <w:t>tilda</w:t>
+      </w:r>
+      <w:proofErr w:type="spellEnd"/>
+      <w:r>
+        <w:rPr>
+          <w:rFonts w:cstheme="minorHAnsi"/>
+          <w:sz w:val="24"/>
+          <w:szCs w:val="24"/>
+        </w:rPr>
+        <w:t xml:space="preserve"> [l]</w:t>
+      </w:r>
+    </w:p>
+    <w:p>
+      <w:pPr>
+        <w:rPr>
+          <w:rFonts w:cstheme="minorHAnsi"/>
+          <w:sz w:val="24"/>
+          <w:szCs w:val="24"/>
+        </w:rPr>
+      </w:pPr>
+      <w:r>
+        <w:rPr>
+          <w:rFonts w:cstheme="minorHAnsi"/>
+          <w:sz w:val="24"/>
+          <w:szCs w:val="24"/>
+        </w:rPr>
+        <w:t>Backward pass and update beta and gamma</w:t>
+      </w:r>
+    </w:p>
+    <w:p>
+      <w:pPr>
+        <w:rPr>
+          <w:rFonts w:cstheme="minorHAnsi"/>
+          <w:sz w:val="24"/>
+          <w:szCs w:val="24"/>
+        </w:rPr>
+      </w:pPr>
+      <w:r>
+        <w:rPr>
+          <w:rFonts w:cstheme="minorHAnsi"/>
+          <w:sz w:val="24"/>
+          <w:szCs w:val="24"/>
+        </w:rPr>
+        <w:t xml:space="preserve">It works with any variant of the gradient descent, including </w:t>
+      </w:r>
+      <w:proofErr w:type="spellStart"/>
+      <w:r>
+        <w:rPr>
+          <w:rFonts w:cstheme="minorHAnsi"/>
+          <w:sz w:val="24"/>
+          <w:szCs w:val="24"/>
+        </w:rPr>
+        <w:t>RMSProp</w:t>
+      </w:r>
+      <w:proofErr w:type="spellEnd"/>
+      <w:r>
+        <w:rPr>
+          <w:rFonts w:cstheme="minorHAnsi"/>
+          <w:sz w:val="24"/>
+          <w:szCs w:val="24"/>
+        </w:rPr>
+        <w:t xml:space="preserve"> and Adam</w:t>
+      </w:r>
+    </w:p>
+    <w:p>
+      <w:pPr>
+        <w:rPr>
+          <w:rFonts w:cstheme="minorHAnsi"/>
+          <w:sz w:val="24"/>
+          <w:szCs w:val="24"/>
+        </w:rPr>
+      </w:pPr>
+    </w:p>
+    <w:p>
+      <w:pPr>
+        <w:rPr>
+          <w:rFonts w:cstheme="minorHAnsi"/>
+          <w:b/>
+          <w:bCs/>
+          <w:sz w:val="24"/>
+          <w:szCs w:val="24"/>
+        </w:rPr>
+      </w:pPr>
+      <w:r>
+        <w:rPr>
+          <w:rFonts w:cstheme="minorHAnsi"/>
+          <w:b/>
+          <w:bCs/>
+          <w:sz w:val="24"/>
+          <w:szCs w:val="24"/>
+        </w:rPr>
+        <w:t>Why does Batch Norm work?</w:t>
+      </w:r>
+    </w:p>
+    <w:p>
+      <w:pPr>
+        <w:rPr>
+          <w:rFonts w:cstheme="minorHAnsi"/>
+          <w:sz w:val="24"/>
+          <w:szCs w:val="24"/>
+        </w:rPr>
+      </w:pPr>
+      <w:r>
+        <w:rPr>
+          <w:rFonts w:cstheme="minorHAnsi"/>
+          <w:sz w:val="24"/>
+          <w:szCs w:val="24"/>
+        </w:rPr>
+        <w:t xml:space="preserve">There is an issue called covariance shift, that means that the distribution of the data can change between training and testing </w:t>
+      </w:r>
+      <w:proofErr w:type="gramStart"/>
+      <w:r>
+        <w:rPr>
+          <w:rFonts w:cstheme="minorHAnsi"/>
+          <w:sz w:val="24"/>
+          <w:szCs w:val="24"/>
+        </w:rPr>
+        <w:t>data</w:t>
+      </w:r>
+      <w:proofErr w:type="gramEnd"/>
+    </w:p>
+    <w:p>
+      <w:pPr>
+        <w:rPr>
+          <w:rFonts w:cstheme="minorHAnsi"/>
+          <w:sz w:val="24"/>
+          <w:szCs w:val="24"/>
+        </w:rPr>
+      </w:pPr>
+      <w:r>
+        <w:rPr>
+          <w:rFonts w:cstheme="minorHAnsi"/>
+          <w:sz w:val="24"/>
+          <w:szCs w:val="24"/>
+        </w:rPr>
+        <w:drawing>
+          <wp:inline distT="0" distB="0" distL="0" distR="0" wp14:anchorId="6329944C" wp14:editId="54A87DF9">
+            <wp:extent cx="3546231" cy="1308241"/>
+            <wp:effectExtent l="0" t="0" r="0" b="6350"/>
+            <wp:docPr id="4" name="Picture 4" descr="A picture containing child art, drawing, diagram, line&#10;&#10;Description automatically generated"/>
+            <wp:cNvGraphicFramePr>
+              <a:graphicFrameLocks xmlns:a="http://schemas.openxmlformats.org/drawingml/2006/main" noChangeAspect="1"/>
+            </wp:cNvGraphicFramePr>
+            <a:graphic xmlns:a="http://schemas.openxmlformats.org/drawingml/2006/main">
+              <a:graphicData uri="http://schemas.openxmlformats.org/drawingml/2006/picture">
+                <pic:pic xmlns:pic="http://schemas.openxmlformats.org/drawingml/2006/picture">
+                  <pic:nvPicPr>
+                    <pic:cNvPr id="4" name="Picture 4" descr="A picture containing child art, drawing, diagram, line&#10;&#10;Description automatically generated"/>
+                    <pic:cNvPicPr/>
+                  </pic:nvPicPr>
+                  <pic:blipFill>
+                    <a:blip r:embed="rId12"/>
+                    <a:stretch>
+                      <a:fillRect/>
+                    </a:stretch>
+                  </pic:blipFill>
+                  <pic:spPr>
+                    <a:xfrm>
+                      <a:off x="0" y="0"/>
+                      <a:ext cx="3552875" cy="1310692"/>
+                    </a:xfrm>
+                    <a:prstGeom prst="rect">
+                      <a:avLst/>
+                    </a:prstGeom>
+                  </pic:spPr>
+                </pic:pic>
+              </a:graphicData>
+            </a:graphic>
+          </wp:inline>
+        </w:drawing>
+      </w:r>
+    </w:p>
+    <w:p>
+      <w:pPr>
+        <w:rPr>
+          <w:rFonts w:cstheme="minorHAnsi"/>
+          <w:sz w:val="24"/>
+          <w:szCs w:val="24"/>
+        </w:rPr>
+      </w:pPr>
+      <w:r>
+        <w:rPr>
+          <w:rFonts w:cstheme="minorHAnsi"/>
+          <w:sz w:val="24"/>
+          <w:szCs w:val="24"/>
+        </w:rPr>
+        <w:t xml:space="preserve">For </w:t>
+      </w:r>
+      <w:proofErr w:type="gramStart"/>
+      <w:r>
+        <w:rPr>
+          <w:rFonts w:cstheme="minorHAnsi"/>
+          <w:sz w:val="24"/>
+          <w:szCs w:val="24"/>
+        </w:rPr>
+        <w:t>example</w:t>
+      </w:r>
+      <w:proofErr w:type="gramEnd"/>
+      <w:r>
+        <w:rPr>
+          <w:rFonts w:cstheme="minorHAnsi"/>
+          <w:sz w:val="24"/>
+          <w:szCs w:val="24"/>
+        </w:rPr>
+        <w:t xml:space="preserve"> you trained your network to classify black cats and at test time the cats have different colors</w:t>
+      </w:r>
+    </w:p>
+    <w:p>
+      <w:pPr>
+        <w:rPr>
+          <w:rFonts w:cstheme="minorHAnsi"/>
+          <w:sz w:val="24"/>
+          <w:szCs w:val="24"/>
+        </w:rPr>
+      </w:pPr>
+      <w:r>
+        <w:rPr>
+          <w:rFonts w:cstheme="minorHAnsi"/>
+          <w:sz w:val="24"/>
+          <w:szCs w:val="24"/>
+        </w:rPr>
+        <w:t xml:space="preserve">The batch normalization techniques </w:t>
+      </w:r>
+      <w:proofErr w:type="gramStart"/>
+      <w:r>
+        <w:rPr>
+          <w:rFonts w:cstheme="minorHAnsi"/>
+          <w:sz w:val="24"/>
+          <w:szCs w:val="24"/>
+        </w:rPr>
+        <w:t>helps</w:t>
+      </w:r>
+      <w:proofErr w:type="gramEnd"/>
+      <w:r>
+        <w:rPr>
+          <w:rFonts w:cstheme="minorHAnsi"/>
+          <w:sz w:val="24"/>
+          <w:szCs w:val="24"/>
+        </w:rPr>
+        <w:t xml:space="preserve"> to train deeper networks as it standardizes the layers, in this way changes in the first layers do not affect that much the deeper layers =&gt; decoupling effect</w:t>
+      </w:r>
+    </w:p>
+    <w:p>
+      <w:pPr>
+        <w:rPr>
+          <w:rFonts w:cstheme="minorHAnsi"/>
+          <w:sz w:val="24"/>
+          <w:szCs w:val="24"/>
+        </w:rPr>
+      </w:pPr>
+      <w:r>
+        <w:rPr>
+          <w:rFonts w:cstheme="minorHAnsi"/>
+          <w:sz w:val="24"/>
+          <w:szCs w:val="24"/>
+        </w:rPr>
+        <w:t>Additionally, batch norm acts as a regularization because each mini-batch is scaled by the mean and variance computed on that mini-</w:t>
+      </w:r>
+      <w:proofErr w:type="gramStart"/>
+      <w:r>
+        <w:rPr>
+          <w:rFonts w:cstheme="minorHAnsi"/>
+          <w:sz w:val="24"/>
+          <w:szCs w:val="24"/>
+        </w:rPr>
+        <w:t>batch</w:t>
+      </w:r>
+      <w:proofErr w:type="gramEnd"/>
+    </w:p>
+    <w:p>
+      <w:pPr>
+        <w:rPr>
+          <w:rFonts w:cstheme="minorHAnsi"/>
+          <w:sz w:val="24"/>
+          <w:szCs w:val="24"/>
+        </w:rPr>
+      </w:pPr>
+      <w:r>
+        <w:rPr>
+          <w:rFonts w:cstheme="minorHAnsi"/>
+          <w:sz w:val="24"/>
+          <w:szCs w:val="24"/>
+        </w:rPr>
+        <w:t xml:space="preserve">This </w:t>
+      </w:r>
+      <w:proofErr w:type="gramStart"/>
+      <w:r>
+        <w:rPr>
+          <w:rFonts w:cstheme="minorHAnsi"/>
+          <w:sz w:val="24"/>
+          <w:szCs w:val="24"/>
+        </w:rPr>
+        <w:t>add</w:t>
+      </w:r>
+      <w:proofErr w:type="gramEnd"/>
+      <w:r>
+        <w:rPr>
+          <w:rFonts w:cstheme="minorHAnsi"/>
+          <w:sz w:val="24"/>
+          <w:szCs w:val="24"/>
+        </w:rPr>
+        <w:t xml:space="preserve"> some noise to the values z[l] within that mini-batch =&gt; similarly, it adds noise to each hidden layer’s activation</w:t>
+      </w:r>
+    </w:p>
+    <w:p>
+      <w:pPr>
+        <w:rPr>
+          <w:rFonts w:cstheme="minorHAnsi"/>
+          <w:sz w:val="24"/>
+          <w:szCs w:val="24"/>
+        </w:rPr>
+      </w:pPr>
+      <w:r>
+        <w:rPr>
+          <w:rFonts w:cstheme="minorHAnsi"/>
+          <w:sz w:val="24"/>
+          <w:szCs w:val="24"/>
+        </w:rPr>
+        <w:t xml:space="preserve">Smaller </w:t>
+      </w:r>
+      <w:proofErr w:type="gramStart"/>
+      <w:r>
+        <w:rPr>
+          <w:rFonts w:cstheme="minorHAnsi"/>
+          <w:sz w:val="24"/>
+          <w:szCs w:val="24"/>
+        </w:rPr>
+        <w:t>mini-batches</w:t>
+      </w:r>
+      <w:proofErr w:type="gramEnd"/>
+      <w:r>
+        <w:rPr>
+          <w:rFonts w:cstheme="minorHAnsi"/>
+          <w:sz w:val="24"/>
+          <w:szCs w:val="24"/>
+        </w:rPr>
+        <w:t xml:space="preserve"> + batch normalization imply stronger regularization</w:t>
+      </w:r>
+    </w:p>
+    <w:p>
+      <w:pPr>
+        <w:rPr>
+          <w:rFonts w:cstheme="minorHAnsi"/>
+          <w:sz w:val="24"/>
+          <w:szCs w:val="24"/>
+        </w:rPr>
+      </w:pPr>
+      <w:proofErr w:type="gramStart"/>
+      <w:r>
+        <w:rPr>
+          <w:rFonts w:cstheme="minorHAnsi"/>
+          <w:sz w:val="24"/>
+          <w:szCs w:val="24"/>
+        </w:rPr>
+        <w:t>So</w:t>
+      </w:r>
+      <w:proofErr w:type="gramEnd"/>
+      <w:r>
+        <w:rPr>
+          <w:rFonts w:cstheme="minorHAnsi"/>
+          <w:sz w:val="24"/>
+          <w:szCs w:val="24"/>
+        </w:rPr>
+        <w:t xml:space="preserve"> the regularization is only a side effect</w:t>
+      </w:r>
+    </w:p>
+    <w:p>
+      <w:pPr>
+        <w:rPr>
+          <w:rFonts w:cstheme="minorHAnsi"/>
+          <w:sz w:val="24"/>
+          <w:szCs w:val="24"/>
+        </w:rPr>
+      </w:pPr>
+    </w:p>
+    <w:p>
+      <w:pPr>
+        <w:rPr>
+          <w:rFonts w:cstheme="minorHAnsi"/>
+          <w:b/>
+          <w:bCs/>
+          <w:sz w:val="24"/>
+          <w:szCs w:val="24"/>
+        </w:rPr>
+      </w:pPr>
+      <w:r>
+        <w:rPr>
+          <w:rFonts w:cstheme="minorHAnsi"/>
+          <w:b/>
+          <w:bCs/>
+          <w:sz w:val="24"/>
+          <w:szCs w:val="24"/>
+        </w:rPr>
+        <w:lastRenderedPageBreak/>
+        <w:t>Batch Norm at Test Time</w:t>
+      </w:r>
+    </w:p>
+    <w:p>
+      <w:pPr>
+        <w:rPr>
+          <w:rFonts w:cstheme="minorHAnsi"/>
+          <w:sz w:val="24"/>
+          <w:szCs w:val="24"/>
+        </w:rPr>
+      </w:pPr>
+      <w:r>
+        <w:rPr>
+          <w:rFonts w:cstheme="minorHAnsi"/>
+          <w:sz w:val="24"/>
+          <w:szCs w:val="24"/>
+        </w:rPr>
+        <w:t xml:space="preserve">If we use batch norm with mini-batches during training, for each mini-batch a new mean and std are </w:t>
+      </w:r>
+      <w:proofErr w:type="gramStart"/>
+      <w:r>
+        <w:rPr>
+          <w:rFonts w:cstheme="minorHAnsi"/>
+          <w:sz w:val="24"/>
+          <w:szCs w:val="24"/>
+        </w:rPr>
+        <w:t>computed</w:t>
+      </w:r>
+      <w:proofErr w:type="gramEnd"/>
+    </w:p>
+    <w:p>
+      <w:pPr>
+        <w:rPr>
+          <w:rFonts w:cstheme="minorHAnsi"/>
+          <w:sz w:val="24"/>
+          <w:szCs w:val="24"/>
+        </w:rPr>
+      </w:pPr>
+      <w:r>
+        <w:rPr>
+          <w:rFonts w:cstheme="minorHAnsi"/>
+          <w:sz w:val="24"/>
+          <w:szCs w:val="24"/>
+        </w:rPr>
+        <w:t xml:space="preserve">At the test time the solution is to </w:t>
+      </w:r>
+      <w:r>
+        <w:rPr>
+          <w:rFonts w:cstheme="minorHAnsi"/>
+          <w:sz w:val="24"/>
+          <w:szCs w:val="24"/>
+        </w:rPr>
+        <w:t>approximate the mean and std by using exponentially weighted average</w:t>
+      </w:r>
+      <w:r>
+        <w:rPr>
+          <w:rFonts w:cstheme="minorHAnsi"/>
+          <w:sz w:val="24"/>
+          <w:szCs w:val="24"/>
+        </w:rPr>
+        <w:t xml:space="preserve">; you use this technique for each layer on which batch norm was </w:t>
+      </w:r>
+      <w:proofErr w:type="gramStart"/>
+      <w:r>
+        <w:rPr>
+          <w:rFonts w:cstheme="minorHAnsi"/>
+          <w:sz w:val="24"/>
+          <w:szCs w:val="24"/>
+        </w:rPr>
+        <w:t>applied</w:t>
+      </w:r>
+      <w:proofErr w:type="gramEnd"/>
+    </w:p>
+    <w:p>
+      <w:pPr>
+        <w:rPr>
+          <w:rFonts w:cstheme="minorHAnsi"/>
+          <w:sz w:val="24"/>
+          <w:szCs w:val="24"/>
+        </w:rPr>
+      </w:pPr>
+    </w:p>
+    <w:p>
+      <w:pPr>
+        <w:rPr>
+          <w:rFonts w:cstheme="minorHAnsi"/>
+          <w:b/>
+          <w:bCs/>
+          <w:sz w:val="28"/>
+          <w:szCs w:val="28"/>
+        </w:rPr>
+      </w:pPr>
+      <w:r>
+        <w:rPr>
+          <w:rFonts w:cstheme="minorHAnsi"/>
+          <w:b/>
+          <w:bCs/>
+          <w:sz w:val="28"/>
+          <w:szCs w:val="28"/>
+        </w:rPr>
+        <w:t>Multi-class Classification</w:t>
+      </w:r>
+    </w:p>
+    <w:p>
+      <w:pPr>
+        <w:rPr>
+          <w:rFonts w:cstheme="minorHAnsi"/>
+          <w:b/>
+          <w:bCs/>
+          <w:sz w:val="24"/>
+          <w:szCs w:val="24"/>
+        </w:rPr>
+      </w:pPr>
+      <w:proofErr w:type="spellStart"/>
+      <w:r>
+        <w:rPr>
+          <w:rFonts w:cstheme="minorHAnsi"/>
+          <w:b/>
+          <w:bCs/>
+          <w:sz w:val="24"/>
+          <w:szCs w:val="24"/>
+        </w:rPr>
+        <w:t>Softmax</w:t>
+      </w:r>
+      <w:proofErr w:type="spellEnd"/>
+      <w:r>
+        <w:rPr>
+          <w:rFonts w:cstheme="minorHAnsi"/>
+          <w:b/>
+          <w:bCs/>
+          <w:sz w:val="24"/>
+          <w:szCs w:val="24"/>
+        </w:rPr>
+        <w:t xml:space="preserve"> Regression</w:t>
+      </w:r>
+    </w:p>
+    <w:p>
+      <w:pPr>
+        <w:rPr>
+          <w:rFonts w:cstheme="minorHAnsi"/>
+          <w:sz w:val="24"/>
+          <w:szCs w:val="24"/>
+        </w:rPr>
+      </w:pPr>
+      <w:r>
+        <w:rPr>
+          <w:rFonts w:cstheme="minorHAnsi"/>
+          <w:sz w:val="24"/>
+          <w:szCs w:val="24"/>
+        </w:rPr>
+        <w:t xml:space="preserve">It’s a generalization of the Logistic Regression; the output layer has as many outputs as the number of </w:t>
+      </w:r>
+      <w:proofErr w:type="gramStart"/>
+      <w:r>
+        <w:rPr>
+          <w:rFonts w:cstheme="minorHAnsi"/>
+          <w:sz w:val="24"/>
+          <w:szCs w:val="24"/>
+        </w:rPr>
+        <w:t>classes</w:t>
+      </w:r>
+      <w:proofErr w:type="gramEnd"/>
+    </w:p>
+    <w:p>
+      <w:pPr>
+        <w:rPr>
+          <w:rFonts w:cstheme="minorHAnsi"/>
+          <w:sz w:val="24"/>
+          <w:szCs w:val="24"/>
+        </w:rPr>
+      </w:pPr>
+      <w:r>
+        <w:rPr>
+          <w:rFonts w:cstheme="minorHAnsi"/>
+          <w:sz w:val="24"/>
+          <w:szCs w:val="24"/>
+        </w:rPr>
+        <w:drawing>
+          <wp:inline distT="0" distB="0" distL="0" distR="0" wp14:anchorId="2357ED1D" wp14:editId="5EF59CE3">
+            <wp:extent cx="4284785" cy="1423684"/>
+            <wp:effectExtent l="0" t="0" r="1905" b="5080"/>
+            <wp:docPr id="6" name="Picture 6" descr="A picture containing text, handwriting, font, line&#10;&#10;Description automatically generated"/>
+            <wp:cNvGraphicFramePr>
+              <a:graphicFrameLocks xmlns:a="http://schemas.openxmlformats.org/drawingml/2006/main" noChangeAspect="1"/>
+            </wp:cNvGraphicFramePr>
+            <a:graphic xmlns:a="http://schemas.openxmlformats.org/drawingml/2006/main">
+              <a:graphicData uri="http://schemas.openxmlformats.org/drawingml/2006/picture">
+                <pic:pic xmlns:pic="http://schemas.openxmlformats.org/drawingml/2006/picture">
+                  <pic:nvPicPr>
+                    <pic:cNvPr id="6" name="Picture 6" descr="A picture containing text, handwriting, font, line&#10;&#10;Description automatically generated"/>
+                    <pic:cNvPicPr/>
+                  </pic:nvPicPr>
+                  <pic:blipFill>
+                    <a:blip r:embed="rId13"/>
+                    <a:stretch>
+                      <a:fillRect/>
+                    </a:stretch>
+                  </pic:blipFill>
+                  <pic:spPr>
+                    <a:xfrm>
+                      <a:off x="0" y="0"/>
+                      <a:ext cx="4305719" cy="1430640"/>
+                    </a:xfrm>
+                    <a:prstGeom prst="rect">
+                      <a:avLst/>
+                    </a:prstGeom>
+                  </pic:spPr>
+                </pic:pic>
+              </a:graphicData>
+            </a:graphic>
+          </wp:inline>
+        </w:drawing>
+      </w:r>
+    </w:p>
+    <w:p>
+      <w:pPr>
+        <w:rPr>
+          <w:rFonts w:cstheme="minorHAnsi"/>
+          <w:sz w:val="24"/>
+          <w:szCs w:val="24"/>
+        </w:rPr>
+      </w:pPr>
+      <w:r>
+        <w:rPr>
+          <w:rFonts w:cstheme="minorHAnsi"/>
+          <w:sz w:val="24"/>
+          <w:szCs w:val="24"/>
+        </w:rPr>
+        <w:t xml:space="preserve">This layer has as the activation function one that it’s called the </w:t>
+      </w:r>
+      <w:proofErr w:type="spellStart"/>
+      <w:r>
+        <w:rPr>
+          <w:rFonts w:cstheme="minorHAnsi"/>
+          <w:sz w:val="24"/>
+          <w:szCs w:val="24"/>
+        </w:rPr>
+        <w:t>softmax</w:t>
+      </w:r>
+      <w:proofErr w:type="spellEnd"/>
+      <w:r>
+        <w:rPr>
+          <w:rFonts w:cstheme="minorHAnsi"/>
+          <w:sz w:val="24"/>
+          <w:szCs w:val="24"/>
+        </w:rPr>
+        <w:t xml:space="preserve">, which gets and outputs as many values as the number of </w:t>
+      </w:r>
+      <w:proofErr w:type="gramStart"/>
+      <w:r>
+        <w:rPr>
+          <w:rFonts w:cstheme="minorHAnsi"/>
+          <w:sz w:val="24"/>
+          <w:szCs w:val="24"/>
+        </w:rPr>
+        <w:t>classes</w:t>
+      </w:r>
+      <w:proofErr w:type="gramEnd"/>
+    </w:p>
+    <w:p>
+      <w:pPr>
+        <w:rPr>
+          <w:rFonts w:cstheme="minorHAnsi"/>
+          <w:sz w:val="24"/>
+          <w:szCs w:val="24"/>
+        </w:rPr>
+      </w:pPr>
+      <w:r>
+        <w:rPr>
+          <w:rFonts w:cstheme="minorHAnsi"/>
+          <w:sz w:val="24"/>
+          <w:szCs w:val="24"/>
+        </w:rPr>
+        <w:t>The property of this function is that it outputs a vector of values between 0 and 1, whose sum is one</w:t>
+      </w:r>
+      <w:r>
+        <w:rPr>
+          <w:rFonts w:cstheme="minorHAnsi"/>
+          <w:sz w:val="24"/>
+          <w:szCs w:val="24"/>
+        </w:rPr>
+        <w:t xml:space="preserve"> (outputs the probability of each class)</w:t>
+      </w:r>
+    </w:p>
+    <w:p>
+      <w:pPr>
+        <w:rPr>
+          <w:rFonts w:cstheme="minorHAnsi"/>
+          <w:sz w:val="24"/>
+          <w:szCs w:val="24"/>
+        </w:rPr>
+      </w:pPr>
+      <w:r>
+        <w:rPr>
+          <w:rFonts w:cstheme="minorHAnsi"/>
+          <w:sz w:val="24"/>
+          <w:szCs w:val="24"/>
+        </w:rPr>
+        <w:drawing>
+          <wp:inline distT="0" distB="0" distL="0" distR="0" wp14:anchorId="3ABBA18C" wp14:editId="0F908BBB">
+            <wp:extent cx="1055077" cy="763430"/>
+            <wp:effectExtent l="0" t="0" r="0" b="0"/>
+            <wp:docPr id="7" name="Picture 7" descr="A picture containing font, white, symbol, text&#10;&#10;Description automatically generated"/>
+            <wp:cNvGraphicFramePr>
+              <a:graphicFrameLocks xmlns:a="http://schemas.openxmlformats.org/drawingml/2006/main" noChangeAspect="1"/>
+            </wp:cNvGraphicFramePr>
+            <a:graphic xmlns:a="http://schemas.openxmlformats.org/drawingml/2006/main">
+              <a:graphicData uri="http://schemas.openxmlformats.org/drawingml/2006/picture">
+                <pic:pic xmlns:pic="http://schemas.openxmlformats.org/drawingml/2006/picture">
+                  <pic:nvPicPr>
+                    <pic:cNvPr id="7" name="Picture 7" descr="A picture containing font, white, symbol, text&#10;&#10;Description automatically generated"/>
+                    <pic:cNvPicPr/>
+                  </pic:nvPicPr>
+                  <pic:blipFill>
+                    <a:blip r:embed="rId14"/>
+                    <a:stretch>
+                      <a:fillRect/>
+                    </a:stretch>
+                  </pic:blipFill>
+                  <pic:spPr>
+                    <a:xfrm>
+                      <a:off x="0" y="0"/>
+                      <a:ext cx="1064019" cy="769900"/>
+                    </a:xfrm>
+                    <a:prstGeom prst="rect">
+                      <a:avLst/>
+                    </a:prstGeom>
+                  </pic:spPr>
+                </pic:pic>
+              </a:graphicData>
+            </a:graphic>
+          </wp:inline>
+        </w:drawing>
+      </w:r>
+    </w:p>
+    <w:p>
+      <w:pPr>
+        <w:rPr>
+          <w:rFonts w:cstheme="minorHAnsi"/>
+          <w:sz w:val="24"/>
+          <w:szCs w:val="24"/>
+        </w:rPr>
+      </w:pPr>
+      <w:r>
+        <w:rPr>
+          <w:rFonts w:cstheme="minorHAnsi"/>
+          <w:sz w:val="24"/>
+          <w:szCs w:val="24"/>
+        </w:rPr>
+        <w:t xml:space="preserve">If we train a </w:t>
+      </w:r>
+      <w:proofErr w:type="spellStart"/>
+      <w:r>
+        <w:rPr>
+          <w:rFonts w:cstheme="minorHAnsi"/>
+          <w:sz w:val="24"/>
+          <w:szCs w:val="24"/>
+        </w:rPr>
+        <w:t>softmax</w:t>
+      </w:r>
+      <w:proofErr w:type="spellEnd"/>
+      <w:r>
+        <w:rPr>
+          <w:rFonts w:cstheme="minorHAnsi"/>
+          <w:sz w:val="24"/>
+          <w:szCs w:val="24"/>
+        </w:rPr>
+        <w:t xml:space="preserve"> classifier, so a NN with one layer with the </w:t>
+      </w:r>
+      <w:proofErr w:type="spellStart"/>
+      <w:r>
+        <w:rPr>
+          <w:rFonts w:cstheme="minorHAnsi"/>
+          <w:sz w:val="24"/>
+          <w:szCs w:val="24"/>
+        </w:rPr>
+        <w:t>softmax</w:t>
+      </w:r>
+      <w:proofErr w:type="spellEnd"/>
+      <w:r>
+        <w:rPr>
+          <w:rFonts w:cstheme="minorHAnsi"/>
+          <w:sz w:val="24"/>
+          <w:szCs w:val="24"/>
+        </w:rPr>
+        <w:t xml:space="preserve"> function as the activation one, it </w:t>
+      </w:r>
+      <w:proofErr w:type="spellStart"/>
+      <w:r>
+        <w:rPr>
+          <w:rFonts w:cstheme="minorHAnsi"/>
+          <w:sz w:val="24"/>
+          <w:szCs w:val="24"/>
+        </w:rPr>
+        <w:t>canpartition</w:t>
+      </w:r>
+      <w:proofErr w:type="spellEnd"/>
+      <w:r>
+        <w:rPr>
+          <w:rFonts w:cstheme="minorHAnsi"/>
+          <w:sz w:val="24"/>
+          <w:szCs w:val="24"/>
+        </w:rPr>
+        <w:t xml:space="preserve"> the space in multiple areas, by generating linear </w:t>
+      </w:r>
+      <w:proofErr w:type="gramStart"/>
+      <w:r>
+        <w:rPr>
+          <w:rFonts w:cstheme="minorHAnsi"/>
+          <w:sz w:val="24"/>
+          <w:szCs w:val="24"/>
+        </w:rPr>
+        <w:t>separations</w:t>
+      </w:r>
+      <w:proofErr w:type="gramEnd"/>
+    </w:p>
+    <w:p>
+      <w:pPr>
+        <w:rPr>
+          <w:rFonts w:cstheme="minorHAnsi"/>
+          <w:sz w:val="24"/>
+          <w:szCs w:val="24"/>
+        </w:rPr>
+      </w:pPr>
+      <w:r>
+        <w:rPr>
+          <w:rFonts w:cstheme="minorHAnsi"/>
+          <w:sz w:val="24"/>
+          <w:szCs w:val="24"/>
+        </w:rPr>
+        <w:drawing>
+          <wp:inline distT="0" distB="0" distL="0" distR="0" wp14:anchorId="5CB3CD2D" wp14:editId="374D418D">
+            <wp:extent cx="1816417" cy="1482969"/>
+            <wp:effectExtent l="0" t="0" r="0" b="3175"/>
+            <wp:docPr id="8" name="Picture 8" descr="A picture containing text, graphics, graphic design, screenshot&#10;&#10;Description automatically generated"/>
+            <wp:cNvGraphicFramePr>
+              <a:graphicFrameLocks xmlns:a="http://schemas.openxmlformats.org/drawingml/2006/main" noChangeAspect="1"/>
+            </wp:cNvGraphicFramePr>
+            <a:graphic xmlns:a="http://schemas.openxmlformats.org/drawingml/2006/main">
+              <a:graphicData uri="http://schemas.openxmlformats.org/drawingml/2006/picture">
+                <pic:pic xmlns:pic="http://schemas.openxmlformats.org/drawingml/2006/picture">
+                  <pic:nvPicPr>
+                    <pic:cNvPr id="8" name="Picture 8" descr="A picture containing text, graphics, graphic design, screenshot&#10;&#10;Description automatically generated"/>
+                    <pic:cNvPicPr/>
+                  </pic:nvPicPr>
+                  <pic:blipFill>
+                    <a:blip r:embed="rId15"/>
+                    <a:stretch>
+                      <a:fillRect/>
+                    </a:stretch>
+                  </pic:blipFill>
+                  <pic:spPr>
+                    <a:xfrm>
+                      <a:off x="0" y="0"/>
+                      <a:ext cx="1832280" cy="1495920"/>
+                    </a:xfrm>
+                    <a:prstGeom prst="rect">
+                      <a:avLst/>
+                    </a:prstGeom>
+                  </pic:spPr>
+                </pic:pic>
+              </a:graphicData>
+            </a:graphic>
+          </wp:inline>
+        </w:drawing>
+      </w:r>
+    </w:p>
+    <w:p>
+      <w:pPr>
+        <w:rPr>
+          <w:rFonts w:cstheme="minorHAnsi"/>
+          <w:b/>
+          <w:bCs/>
+          <w:sz w:val="24"/>
+          <w:szCs w:val="24"/>
+        </w:rPr>
+      </w:pPr>
+      <w:r>
+        <w:rPr>
+          <w:rFonts w:cstheme="minorHAnsi"/>
+          <w:b/>
+          <w:bCs/>
+          <w:sz w:val="24"/>
+          <w:szCs w:val="24"/>
+        </w:rPr>
+        <w:lastRenderedPageBreak/>
+        <w:t xml:space="preserve">Training a </w:t>
+      </w:r>
+      <w:proofErr w:type="spellStart"/>
+      <w:r>
+        <w:rPr>
+          <w:rFonts w:cstheme="minorHAnsi"/>
+          <w:b/>
+          <w:bCs/>
+          <w:sz w:val="24"/>
+          <w:szCs w:val="24"/>
+        </w:rPr>
+        <w:t>Softmax</w:t>
+      </w:r>
+      <w:proofErr w:type="spellEnd"/>
+      <w:r>
+        <w:rPr>
+          <w:rFonts w:cstheme="minorHAnsi"/>
+          <w:b/>
+          <w:bCs/>
+          <w:sz w:val="24"/>
+          <w:szCs w:val="24"/>
+        </w:rPr>
+        <w:t xml:space="preserve"> Classifier</w:t>
+      </w:r>
+    </w:p>
+    <w:p>
+      <w:pPr>
+        <w:rPr>
+          <w:rFonts w:cstheme="minorHAnsi"/>
+          <w:sz w:val="24"/>
+          <w:szCs w:val="24"/>
+        </w:rPr>
+      </w:pPr>
+      <w:r>
+        <w:rPr>
+          <w:rFonts w:cstheme="minorHAnsi"/>
+          <w:sz w:val="24"/>
+          <w:szCs w:val="24"/>
+        </w:rPr>
+        <w:t xml:space="preserve">The function is called </w:t>
+      </w:r>
+      <w:proofErr w:type="spellStart"/>
+      <w:r>
+        <w:rPr>
+          <w:rFonts w:cstheme="minorHAnsi"/>
+          <w:sz w:val="24"/>
+          <w:szCs w:val="24"/>
+        </w:rPr>
+        <w:t>softmax</w:t>
+      </w:r>
+      <w:proofErr w:type="spellEnd"/>
+      <w:r>
+        <w:rPr>
+          <w:rFonts w:cstheme="minorHAnsi"/>
+          <w:sz w:val="24"/>
+          <w:szCs w:val="24"/>
+        </w:rPr>
+        <w:t xml:space="preserve"> because it maps the input values to output values, where the biggest input value remains the largest output </w:t>
+      </w:r>
+      <w:proofErr w:type="gramStart"/>
+      <w:r>
+        <w:rPr>
+          <w:rFonts w:cstheme="minorHAnsi"/>
+          <w:sz w:val="24"/>
+          <w:szCs w:val="24"/>
+        </w:rPr>
+        <w:t>one</w:t>
+      </w:r>
+      <w:proofErr w:type="gramEnd"/>
+    </w:p>
+    <w:p>
+      <w:pPr>
+        <w:rPr>
+          <w:rFonts w:cstheme="minorHAnsi"/>
+          <w:sz w:val="24"/>
+          <w:szCs w:val="24"/>
+        </w:rPr>
+      </w:pPr>
+      <w:r>
+        <w:rPr>
+          <w:rFonts w:cstheme="minorHAnsi"/>
+          <w:sz w:val="24"/>
+          <w:szCs w:val="24"/>
+        </w:rPr>
+        <w:t xml:space="preserve">A hard max function transforms the inputs to a one-hot encoded </w:t>
+      </w:r>
+      <w:proofErr w:type="gramStart"/>
+      <w:r>
+        <w:rPr>
+          <w:rFonts w:cstheme="minorHAnsi"/>
+          <w:sz w:val="24"/>
+          <w:szCs w:val="24"/>
+        </w:rPr>
+        <w:t>vector</w:t>
+      </w:r>
+      <w:proofErr w:type="gramEnd"/>
+    </w:p>
+    <w:p>
+      <w:pPr>
+        <w:rPr>
+          <w:rFonts w:cstheme="minorHAnsi"/>
+          <w:sz w:val="24"/>
+          <w:szCs w:val="24"/>
+        </w:rPr>
+      </w:pPr>
+      <w:r>
+        <w:rPr>
+          <w:rFonts w:cstheme="minorHAnsi"/>
+          <w:sz w:val="24"/>
+          <w:szCs w:val="24"/>
+        </w:rPr>
+        <w:t xml:space="preserve">A </w:t>
+      </w:r>
+      <w:proofErr w:type="spellStart"/>
+      <w:r>
+        <w:rPr>
+          <w:rFonts w:cstheme="minorHAnsi"/>
+          <w:sz w:val="24"/>
+          <w:szCs w:val="24"/>
+        </w:rPr>
+        <w:t>softmax</w:t>
+      </w:r>
+      <w:proofErr w:type="spellEnd"/>
+      <w:r>
+        <w:rPr>
+          <w:rFonts w:cstheme="minorHAnsi"/>
+          <w:sz w:val="24"/>
+          <w:szCs w:val="24"/>
+        </w:rPr>
+        <w:t xml:space="preserve"> regression with 2 classes is essentially a logistic </w:t>
+      </w:r>
+      <w:proofErr w:type="gramStart"/>
+      <w:r>
+        <w:rPr>
+          <w:rFonts w:cstheme="minorHAnsi"/>
+          <w:sz w:val="24"/>
+          <w:szCs w:val="24"/>
+        </w:rPr>
+        <w:t>regression</w:t>
+      </w:r>
+      <w:proofErr w:type="gramEnd"/>
+    </w:p>
+    <w:p>
+      <w:pPr>
+        <w:rPr>
+          <w:rFonts w:cstheme="minorHAnsi"/>
+          <w:sz w:val="24"/>
+          <w:szCs w:val="24"/>
+        </w:rPr>
+      </w:pPr>
+      <w:r>
+        <w:rPr>
+          <w:rFonts w:cstheme="minorHAnsi"/>
+          <w:sz w:val="24"/>
+          <w:szCs w:val="24"/>
+        </w:rPr>
+        <w:t xml:space="preserve">For multi-class classification, the loss function is called categorical cross </w:t>
+      </w:r>
+      <w:proofErr w:type="gramStart"/>
+      <w:r>
+        <w:rPr>
+          <w:rFonts w:cstheme="minorHAnsi"/>
+          <w:sz w:val="24"/>
+          <w:szCs w:val="24"/>
+        </w:rPr>
+        <w:t>entropy</w:t>
+      </w:r>
+      <w:proofErr w:type="gramEnd"/>
+    </w:p>
+    <w:p>
+      <w:pPr>
+        <w:rPr>
+          <w:rFonts w:cstheme="minorHAnsi"/>
+          <w:sz w:val="24"/>
+          <w:szCs w:val="24"/>
+        </w:rPr>
+      </w:pPr>
+      <w:r>
+        <w:rPr>
+          <w:rFonts w:cstheme="minorHAnsi"/>
+          <w:sz w:val="24"/>
+          <w:szCs w:val="24"/>
+        </w:rPr>
+        <w:drawing>
+          <wp:inline distT="0" distB="0" distL="0" distR="0" wp14:anchorId="211A9A0D" wp14:editId="29D8960A">
+            <wp:extent cx="3868615" cy="962607"/>
+            <wp:effectExtent l="0" t="0" r="0" b="9525"/>
+            <wp:docPr id="9" name="Picture 9" descr="A picture containing handwriting, font, calligraphy, typography&#10;&#10;Description automatically generated"/>
+            <wp:cNvGraphicFramePr>
+              <a:graphicFrameLocks xmlns:a="http://schemas.openxmlformats.org/drawingml/2006/main" noChangeAspect="1"/>
+            </wp:cNvGraphicFramePr>
+            <a:graphic xmlns:a="http://schemas.openxmlformats.org/drawingml/2006/main">
+              <a:graphicData uri="http://schemas.openxmlformats.org/drawingml/2006/picture">
+                <pic:pic xmlns:pic="http://schemas.openxmlformats.org/drawingml/2006/picture">
+                  <pic:nvPicPr>
+                    <pic:cNvPr id="9" name="Picture 9" descr="A picture containing handwriting, font, calligraphy, typography&#10;&#10;Description automatically generated"/>
+                    <pic:cNvPicPr/>
+                  </pic:nvPicPr>
+                  <pic:blipFill>
+                    <a:blip r:embed="rId16"/>
+                    <a:stretch>
+                      <a:fillRect/>
+                    </a:stretch>
+                  </pic:blipFill>
+                  <pic:spPr>
+                    <a:xfrm>
+                      <a:off x="0" y="0"/>
+                      <a:ext cx="3891798" cy="968375"/>
+                    </a:xfrm>
+                    <a:prstGeom prst="rect">
+                      <a:avLst/>
+                    </a:prstGeom>
+                  </pic:spPr>
+                </pic:pic>
+              </a:graphicData>
+            </a:graphic>
+          </wp:inline>
+        </w:drawing>
+      </w:r>
+      <w:r>
+        <w:rPr>
+          <w:rFonts w:cstheme="minorHAnsi"/>
+          <w:sz w:val="24"/>
+          <w:szCs w:val="24"/>
+        </w:rPr>
+        <w:t xml:space="preserve"> (j -&gt; 1 to number of classes)</w:t>
+      </w:r>
+    </w:p>
+    <w:p>
+      <w:pPr>
+        <w:rPr>
+          <w:rFonts w:cstheme="minorHAnsi"/>
+          <w:sz w:val="24"/>
+          <w:szCs w:val="24"/>
+        </w:rPr>
+      </w:pPr>
+      <w:r>
+        <w:rPr>
+          <w:rFonts w:cstheme="minorHAnsi"/>
+          <w:sz w:val="24"/>
+          <w:szCs w:val="24"/>
+        </w:rPr>
+        <w:t>Then, the cost function is:</w:t>
+      </w:r>
+    </w:p>
+    <w:p>
+      <w:pPr>
+        <w:rPr>
+          <w:rFonts w:cstheme="minorHAnsi"/>
+          <w:sz w:val="24"/>
+          <w:szCs w:val="24"/>
+        </w:rPr>
+      </w:pPr>
+      <w:r>
+        <w:rPr>
+          <w:rFonts w:cstheme="minorHAnsi"/>
+          <w:sz w:val="24"/>
+          <w:szCs w:val="24"/>
+        </w:rPr>
+        <w:drawing>
+          <wp:inline distT="0" distB="0" distL="0" distR="0" wp14:anchorId="7C2C3EB5" wp14:editId="7500D2F9">
+            <wp:extent cx="5943600" cy="956310"/>
+            <wp:effectExtent l="0" t="0" r="0" b="0"/>
+            <wp:docPr id="10" name="Picture 10" descr="A picture containing handwriting, font, calligraphy, typography&#10;&#10;Description automatically generated"/>
+            <wp:cNvGraphicFramePr>
+              <a:graphicFrameLocks xmlns:a="http://schemas.openxmlformats.org/drawingml/2006/main" noChangeAspect="1"/>
+            </wp:cNvGraphicFramePr>
+            <a:graphic xmlns:a="http://schemas.openxmlformats.org/drawingml/2006/main">
+              <a:graphicData uri="http://schemas.openxmlformats.org/drawingml/2006/picture">
+                <pic:pic xmlns:pic="http://schemas.openxmlformats.org/drawingml/2006/picture">
+                  <pic:nvPicPr>
+                    <pic:cNvPr id="10" name="Picture 10" descr="A picture containing handwriting, font, calligraphy, typography&#10;&#10;Description automatically generated"/>
+                    <pic:cNvPicPr/>
+                  </pic:nvPicPr>
+                  <pic:blipFill>
+                    <a:blip r:embed="rId17"/>
+                    <a:stretch>
+                      <a:fillRect/>
+                    </a:stretch>
+                  </pic:blipFill>
+                  <pic:spPr>
+                    <a:xfrm>
+                      <a:off x="0" y="0"/>
+                      <a:ext cx="5943600" cy="956310"/>
+                    </a:xfrm>
+                    <a:prstGeom prst="rect">
+                      <a:avLst/>
+                    </a:prstGeom>
+                  </pic:spPr>
+                </pic:pic>
+              </a:graphicData>
+            </a:graphic>
+          </wp:inline>
+        </w:drawing>
+      </w:r>
+    </w:p>
+    <w:p>
+      <w:pPr>
+        <w:rPr>
+          <w:rFonts w:cstheme="minorHAnsi"/>
+          <w:sz w:val="24"/>
+          <w:szCs w:val="24"/>
+        </w:rPr>
+      </w:pPr>
+      <w:r>
+        <w:rPr>
+          <w:rFonts w:cstheme="minorHAnsi"/>
+          <w:sz w:val="24"/>
+          <w:szCs w:val="24"/>
+        </w:rPr>
+        <w:t xml:space="preserve">The gradient descent is the same, the difference is when we compute </w:t>
+      </w:r>
+      <w:proofErr w:type="spellStart"/>
+      <w:r>
+        <w:rPr>
+          <w:rFonts w:cstheme="minorHAnsi"/>
+          <w:sz w:val="24"/>
+          <w:szCs w:val="24"/>
+        </w:rPr>
+        <w:t>dZ</w:t>
+      </w:r>
+      <w:proofErr w:type="spellEnd"/>
+      <w:r>
+        <w:rPr>
+          <w:rFonts w:cstheme="minorHAnsi"/>
+          <w:sz w:val="24"/>
+          <w:szCs w:val="24"/>
+        </w:rPr>
+        <w:t xml:space="preserve"> [L]</w:t>
+      </w:r>
+      <w:r>
+        <w:rPr>
+          <w:rFonts w:cstheme="minorHAnsi"/>
+          <w:sz w:val="24"/>
+          <w:szCs w:val="24"/>
+        </w:rPr>
+        <w:t xml:space="preserve"> = y hat </w:t>
+      </w:r>
+      <w:r>
+        <w:rPr>
+          <w:rFonts w:cstheme="minorHAnsi"/>
+          <w:sz w:val="24"/>
+          <w:szCs w:val="24"/>
+        </w:rPr>
+        <w:t>–</w:t>
+      </w:r>
+      <w:r>
+        <w:rPr>
+          <w:rFonts w:cstheme="minorHAnsi"/>
+          <w:sz w:val="24"/>
+          <w:szCs w:val="24"/>
+        </w:rPr>
+        <w:t xml:space="preserve"> y</w:t>
+      </w:r>
+      <w:r>
+        <w:rPr>
+          <w:rFonts w:cstheme="minorHAnsi"/>
+          <w:sz w:val="24"/>
+          <w:szCs w:val="24"/>
+        </w:rPr>
+        <w:t>, which has the shape (classes no, 1)</w:t>
+      </w:r>
+    </w:p>
+    <w:p>
+      <w:pPr>
+        <w:rPr>
+          <w:rFonts w:cstheme="minorHAnsi"/>
+          <w:sz w:val="24"/>
+          <w:szCs w:val="24"/>
+        </w:rPr>
+      </w:pPr>
+    </w:p>
+    <w:p>
+      <w:pPr>
+        <w:rPr>
+          <w:rFonts w:cstheme="minorHAnsi"/>
+          <w:b/>
+          <w:bCs/>
+          <w:sz w:val="28"/>
+          <w:szCs w:val="28"/>
+        </w:rPr>
+      </w:pPr>
+      <w:r>
+        <w:rPr>
+          <w:rFonts w:cstheme="minorHAnsi"/>
+          <w:b/>
+          <w:bCs/>
+          <w:sz w:val="28"/>
+          <w:szCs w:val="28"/>
+        </w:rPr>
+        <w:t>Introduction to Programming Frameworks</w:t>
+      </w:r>
+    </w:p>
+    <w:p>
+      <w:pPr>
+        <w:rPr>
+          <w:rFonts w:cstheme="minorHAnsi"/>
+          <w:b/>
+          <w:bCs/>
+          <w:sz w:val="24"/>
+          <w:szCs w:val="24"/>
+        </w:rPr>
+      </w:pPr>
+      <w:r>
+        <w:rPr>
+          <w:rFonts w:cstheme="minorHAnsi"/>
+          <w:b/>
+          <w:bCs/>
+          <w:sz w:val="24"/>
+          <w:szCs w:val="24"/>
+        </w:rPr>
+        <w:t>Deep Learning Frameworks</w:t>
+      </w:r>
+    </w:p>
+    <w:p>
+      <w:pPr>
+        <w:rPr>
+          <w:rFonts w:cstheme="minorHAnsi"/>
+          <w:sz w:val="24"/>
+          <w:szCs w:val="24"/>
+        </w:rPr>
+      </w:pPr>
+      <w:r>
+        <w:rPr>
+          <w:rFonts w:cstheme="minorHAnsi"/>
+          <w:sz w:val="24"/>
+          <w:szCs w:val="24"/>
+        </w:rPr>
+        <w:t>Pick a deep learning framework based on:</w:t>
+      </w:r>
+    </w:p>
+    <w:p>
+      <w:pPr>
+        <w:rPr>
+          <w:rFonts w:cstheme="minorHAnsi"/>
+          <w:sz w:val="24"/>
+          <w:szCs w:val="24"/>
+        </w:rPr>
+      </w:pPr>
+      <w:r>
+        <w:rPr>
+          <w:rFonts w:cstheme="minorHAnsi"/>
+          <w:sz w:val="24"/>
+          <w:szCs w:val="24"/>
+        </w:rPr>
+        <w:t>Ease of programming (development and deployment)</w:t>
+      </w:r>
+    </w:p>
+    <w:p>
+      <w:pPr>
+        <w:rPr>
+          <w:rFonts w:cstheme="minorHAnsi"/>
+          <w:sz w:val="24"/>
+          <w:szCs w:val="24"/>
+        </w:rPr>
+      </w:pPr>
+      <w:r>
+        <w:rPr>
+          <w:rFonts w:cstheme="minorHAnsi"/>
+          <w:sz w:val="24"/>
+          <w:szCs w:val="24"/>
+        </w:rPr>
+        <w:t>Running speed</w:t>
+      </w:r>
+    </w:p>
+    <w:p>
+      <w:pPr>
+        <w:rPr>
+          <w:rFonts w:cstheme="minorHAnsi"/>
+          <w:sz w:val="24"/>
+          <w:szCs w:val="24"/>
+        </w:rPr>
+      </w:pPr>
+      <w:r>
+        <w:rPr>
+          <w:rFonts w:cstheme="minorHAnsi"/>
+          <w:sz w:val="24"/>
+          <w:szCs w:val="24"/>
+        </w:rPr>
+        <w:t>Truly open</w:t>
+      </w:r>
+    </w:p>
+    <w:p>
+      <w:pPr>
+        <w:rPr>
+          <w:rFonts w:cstheme="minorHAnsi"/>
+          <w:sz w:val="24"/>
+          <w:szCs w:val="24"/>
+        </w:rPr>
+      </w:pPr>
+    </w:p>
+    <w:p>
+      <w:pPr>
+        <w:rPr>
+          <w:rFonts w:cstheme="minorHAnsi"/>
+          <w:b/>
+          <w:bCs/>
+          <w:sz w:val="24"/>
+          <w:szCs w:val="24"/>
+        </w:rPr>
+      </w:pPr>
+      <w:r>
+        <w:rPr>
+          <w:rFonts w:cstheme="minorHAnsi"/>
+          <w:b/>
+          <w:bCs/>
+          <w:sz w:val="24"/>
+          <w:szCs w:val="24"/>
+        </w:rPr>
+        <w:t>TensorFlow</w:t>
+      </w:r>
+    </w:p>
+    <w:p>
+      <w:pPr>
+        <w:rPr>
+          <w:rFonts w:cstheme="minorHAnsi"/>
+          <w:sz w:val="24"/>
+          <w:szCs w:val="24"/>
+        </w:rPr>
+      </w:pPr>
+      <w:r>
+        <w:rPr>
+          <w:rFonts w:cstheme="minorHAnsi"/>
+          <w:sz w:val="24"/>
+          <w:szCs w:val="24"/>
+        </w:rPr>
+        <w:t>Mock-up example to minimize a cost function J(w)</w:t>
+      </w:r>
+    </w:p>
+    <w:p>
+      <w:pPr>
+        <w:tabs>
+          <w:tab w:val="left" w:pos="4043"/>
+        </w:tabs>
+        <w:rPr>
+          <w:rFonts w:cstheme="minorHAnsi"/>
+          <w:sz w:val="24"/>
+          <w:szCs w:val="24"/>
+        </w:rPr>
+      </w:pPr>
+      <w:r>
+        <w:rPr>
+          <w:rFonts w:cstheme="minorHAnsi"/>
+          <w:sz w:val="24"/>
+          <w:szCs w:val="24"/>
+        </w:rPr>
+        <w:t>You can optimize it in 2 ways:</w:t>
+      </w:r>
+      <w:r>
+        <w:rPr>
+          <w:rFonts w:cstheme="minorHAnsi"/>
+          <w:sz w:val="24"/>
+          <w:szCs w:val="24"/>
+        </w:rPr>
+        <w:tab/>
+      </w:r>
+    </w:p>
+    <w:p>
+      <w:pPr>
+        <w:tabs>
+          <w:tab w:val="left" w:pos="4043"/>
+        </w:tabs>
+        <w:rPr>
+          <w:rFonts w:cstheme="minorHAnsi"/>
+          <w:sz w:val="24"/>
+          <w:szCs w:val="24"/>
+        </w:rPr>
+      </w:pPr>
+      <w:r>
+        <w:rPr>
+          <w:rFonts w:cstheme="minorHAnsi"/>
+          <w:sz w:val="24"/>
+          <w:szCs w:val="24"/>
+        </w:rPr>
+        <w:lastRenderedPageBreak/>
+        <w:t>1. Call the following function multiple times (like 1000 times)</w:t>
+      </w:r>
+    </w:p>
+    <w:p>
+      <w:pPr>
+        <w:rPr>
+          <w:rFonts w:cstheme="minorHAnsi"/>
+          <w:sz w:val="24"/>
+          <w:szCs w:val="24"/>
+        </w:rPr>
+      </w:pPr>
+      <w:r>
+        <w:rPr>
+          <w:rFonts w:cstheme="minorHAnsi"/>
+          <w:sz w:val="24"/>
+          <w:szCs w:val="24"/>
+        </w:rPr>
+        <w:drawing>
+          <wp:inline distT="0" distB="0" distL="0" distR="0" wp14:anchorId="5EAEC8C5" wp14:editId="3BAA9664">
+            <wp:extent cx="5734850" cy="1457528"/>
+            <wp:effectExtent l="0" t="0" r="0" b="9525"/>
+            <wp:docPr id="11" name="Picture 11" descr="A picture containing text, font, screenshot&#10;&#10;Description automatically generated"/>
+            <wp:cNvGraphicFramePr>
+              <a:graphicFrameLocks xmlns:a="http://schemas.openxmlformats.org/drawingml/2006/main" noChangeAspect="1"/>
+            </wp:cNvGraphicFramePr>
+            <a:graphic xmlns:a="http://schemas.openxmlformats.org/drawingml/2006/main">
+              <a:graphicData uri="http://schemas.openxmlformats.org/drawingml/2006/picture">
+                <pic:pic xmlns:pic="http://schemas.openxmlformats.org/drawingml/2006/picture">
+                  <pic:nvPicPr>
+                    <pic:cNvPr id="11" name="Picture 11" descr="A picture containing text, font, screenshot&#10;&#10;Description automatically generated"/>
+                    <pic:cNvPicPr/>
+                  </pic:nvPicPr>
+                  <pic:blipFill>
+                    <a:blip r:embed="rId18"/>
+                    <a:stretch>
+                      <a:fillRect/>
+                    </a:stretch>
+                  </pic:blipFill>
+                  <pic:spPr>
+                    <a:xfrm>
+                      <a:off x="0" y="0"/>
+                      <a:ext cx="5734850" cy="1457528"/>
+                    </a:xfrm>
+                    <a:prstGeom prst="rect">
+                      <a:avLst/>
+                    </a:prstGeom>
+                  </pic:spPr>
+                </pic:pic>
+              </a:graphicData>
+            </a:graphic>
+          </wp:inline>
+        </w:drawing>
+      </w:r>
+    </w:p>
+    <w:p>
+      <w:pPr>
+        <w:rPr>
+          <w:rFonts w:cstheme="minorHAnsi"/>
+          <w:sz w:val="24"/>
+          <w:szCs w:val="24"/>
+        </w:rPr>
+      </w:pPr>
+      <w:proofErr w:type="spellStart"/>
+      <w:proofErr w:type="gramStart"/>
+      <w:r>
+        <w:rPr>
+          <w:rFonts w:cstheme="minorHAnsi"/>
+          <w:sz w:val="24"/>
+          <w:szCs w:val="24"/>
+        </w:rPr>
+        <w:t>tf.GradientTape</w:t>
+      </w:r>
+      <w:proofErr w:type="spellEnd"/>
+      <w:proofErr w:type="gramEnd"/>
+      <w:r>
+        <w:rPr>
+          <w:rFonts w:cstheme="minorHAnsi"/>
+          <w:sz w:val="24"/>
+          <w:szCs w:val="24"/>
+        </w:rPr>
+        <w:t xml:space="preserve"> – records the sequence of operations for the forward propagation and then you can “go back” on the tape to compute the backpropagation</w:t>
+      </w:r>
+    </w:p>
+    <w:p>
+      <w:pPr>
+        <w:rPr>
+          <w:rFonts w:cstheme="minorHAnsi"/>
+          <w:sz w:val="24"/>
+          <w:szCs w:val="24"/>
+        </w:rPr>
+      </w:pPr>
+      <w:r>
+        <w:rPr>
+          <w:rFonts w:cstheme="minorHAnsi"/>
+          <w:sz w:val="24"/>
+          <w:szCs w:val="24"/>
+        </w:rPr>
+        <w:t xml:space="preserve">2. Have variable coefficients and instead of the last 3 lines and the gradient tape, </w:t>
+      </w:r>
+      <w:proofErr w:type="gramStart"/>
+      <w:r>
+        <w:rPr>
+          <w:rFonts w:cstheme="minorHAnsi"/>
+          <w:sz w:val="24"/>
+          <w:szCs w:val="24"/>
+        </w:rPr>
+        <w:t>use .minimize</w:t>
+      </w:r>
+      <w:proofErr w:type="gramEnd"/>
+      <w:r>
+        <w:rPr>
+          <w:rFonts w:cstheme="minorHAnsi"/>
+          <w:sz w:val="24"/>
+          <w:szCs w:val="24"/>
+        </w:rPr>
+        <w:t xml:space="preserve"> of the optimizer</w:t>
+      </w:r>
+    </w:p>
+    <w:p>
+      <w:pPr>
+        <w:rPr>
+          <w:rFonts w:cstheme="minorHAnsi"/>
+          <w:sz w:val="24"/>
+          <w:szCs w:val="24"/>
+        </w:rPr>
+      </w:pPr>
+      <w:r>
+        <w:rPr>
+          <w:rFonts w:cstheme="minorHAnsi"/>
+          <w:sz w:val="24"/>
+          <w:szCs w:val="24"/>
+        </w:rPr>
+        <w:drawing>
+          <wp:inline distT="0" distB="0" distL="0" distR="0" wp14:anchorId="3A0939EA" wp14:editId="1A583E97">
+            <wp:extent cx="4601217" cy="1714739"/>
+            <wp:effectExtent l="0" t="0" r="8890" b="0"/>
+            <wp:docPr id="12" name="Picture 12" descr="A screenshot of a computer code&#10;&#10;Description automatically generated with low confidence"/>
+            <wp:cNvGraphicFramePr>
+              <a:graphicFrameLocks xmlns:a="http://schemas.openxmlformats.org/drawingml/2006/main" noChangeAspect="1"/>
+            </wp:cNvGraphicFramePr>
+            <a:graphic xmlns:a="http://schemas.openxmlformats.org/drawingml/2006/main">
+              <a:graphicData uri="http://schemas.openxmlformats.org/drawingml/2006/picture">
+                <pic:pic xmlns:pic="http://schemas.openxmlformats.org/drawingml/2006/picture">
+                  <pic:nvPicPr>
+                    <pic:cNvPr id="12" name="Picture 12" descr="A screenshot of a computer code&#10;&#10;Description automatically generated with low confidence"/>
+                    <pic:cNvPicPr/>
+                  </pic:nvPicPr>
+                  <pic:blipFill>
+                    <a:blip r:embed="rId19"/>
+                    <a:stretch>
+                      <a:fillRect/>
+                    </a:stretch>
+                  </pic:blipFill>
+                  <pic:spPr>
+                    <a:xfrm>
+                      <a:off x="0" y="0"/>
+                      <a:ext cx="4601217" cy="1714739"/>
+                    </a:xfrm>
+                    <a:prstGeom prst="rect">
+                      <a:avLst/>
+                    </a:prstGeom>
+                  </pic:spPr>
+                </pic:pic>
+              </a:graphicData>
+            </a:graphic>
+          </wp:inline>
+        </w:drawing>
+      </w:r>
+    </w:p>
+    <w:p>
+      <w:pPr>
+        <w:rPr>
+          <w:rFonts w:cstheme="minorHAnsi"/>
+          <w:sz w:val="24"/>
+          <w:szCs w:val="24"/>
+        </w:rPr>
+      </w:pPr>
+      <w:r>
+        <w:rPr>
+          <w:rFonts w:cstheme="minorHAnsi"/>
+          <w:sz w:val="24"/>
+          <w:szCs w:val="24"/>
+        </w:rPr>
+        <w:t xml:space="preserve">While </w:t>
+      </w:r>
+      <w:proofErr w:type="spellStart"/>
+      <w:r>
+        <w:rPr>
+          <w:rFonts w:cstheme="minorHAnsi"/>
+          <w:sz w:val="24"/>
+          <w:szCs w:val="24"/>
+        </w:rPr>
+        <w:t>tf</w:t>
+      </w:r>
+      <w:proofErr w:type="spellEnd"/>
+      <w:r>
+        <w:rPr>
+          <w:rFonts w:cstheme="minorHAnsi"/>
+          <w:sz w:val="24"/>
+          <w:szCs w:val="24"/>
+        </w:rPr>
+        <w:t xml:space="preserve"> computes the forward propagation, it computes </w:t>
+      </w:r>
+      <w:proofErr w:type="gramStart"/>
+      <w:r>
+        <w:rPr>
+          <w:rFonts w:cstheme="minorHAnsi"/>
+          <w:sz w:val="24"/>
+          <w:szCs w:val="24"/>
+        </w:rPr>
+        <w:t>a</w:t>
+      </w:r>
+      <w:proofErr w:type="gramEnd"/>
+      <w:r>
+        <w:rPr>
+          <w:rFonts w:cstheme="minorHAnsi"/>
+          <w:sz w:val="24"/>
+          <w:szCs w:val="24"/>
+        </w:rPr>
+        <w:t xml:space="preserve"> execution graph that is used for the backpropagation</w:t>
+      </w:r>
+    </w:p>
+    <w:p>
+      <w:pPr>
+        <w:rPr>
+          <w:rFonts w:cstheme="minorHAnsi"/>
+          <w:sz w:val="24"/>
+          <w:szCs w:val="24"/>
+        </w:rPr>
+      </w:pPr>
+      <w:r>
+        <w:rPr>
+          <w:rFonts w:cstheme="minorHAnsi"/>
+          <w:sz w:val="24"/>
+          <w:szCs w:val="24"/>
+        </w:rPr>
+        <w:drawing>
+          <wp:inline distT="0" distB="0" distL="0" distR="0" wp14:anchorId="59243579" wp14:editId="01592214">
+            <wp:extent cx="3862754" cy="951657"/>
+            <wp:effectExtent l="0" t="0" r="4445" b="1270"/>
+            <wp:docPr id="13" name="Picture 13" descr="A picture containing handwriting, font, line&#10;&#10;Description automatically generated"/>
+            <wp:cNvGraphicFramePr>
+              <a:graphicFrameLocks xmlns:a="http://schemas.openxmlformats.org/drawingml/2006/main" noChangeAspect="1"/>
+            </wp:cNvGraphicFramePr>
+            <a:graphic xmlns:a="http://schemas.openxmlformats.org/drawingml/2006/main">
+              <a:graphicData uri="http://schemas.openxmlformats.org/drawingml/2006/picture">
+                <pic:pic xmlns:pic="http://schemas.openxmlformats.org/drawingml/2006/picture">
+                  <pic:nvPicPr>
+                    <pic:cNvPr id="13" name="Picture 13" descr="A picture containing handwriting, font, line&#10;&#10;Description automatically generated"/>
+                    <pic:cNvPicPr/>
+                  </pic:nvPicPr>
+                  <pic:blipFill>
+                    <a:blip r:embed="rId20"/>
+                    <a:stretch>
+                      <a:fillRect/>
+                    </a:stretch>
+                  </pic:blipFill>
+                  <pic:spPr>
+                    <a:xfrm>
+                      <a:off x="0" y="0"/>
+                      <a:ext cx="3876808" cy="955120"/>
+                    </a:xfrm>
+                    <a:prstGeom prst="rect">
+                      <a:avLst/>
+                    </a:prstGeom>
+                  </pic:spPr>
+                </pic:pic>
+              </a:graphicData>
+            </a:graphic>
+          </wp:inline>
+        </w:drawing>
+      </w:r>
+    </w:p>
+    <w:p>
+      <w:pPr>
+        <w:rPr>
+          <w:rFonts w:cstheme="minorHAnsi"/>
+          <w:sz w:val="24"/>
+          <w:szCs w:val="24"/>
+        </w:rPr>
+      </w:pPr>
     </w:p>
     <w:p>
       <w:pPr>

</xml_diff>

<commit_message>
updated the notes and added references
</commit_message>
<xml_diff>
--- a/Course 2 - Improving Deep Neural Networks/Week 3/Week 3 - Notes.docx
+++ b/Course 2 - Improving Deep Neural Networks/Week 3/Week 3 - Notes.docx
@@ -145,25 +145,7 @@
           <w:sz w:val="24"/>
           <w:szCs w:val="24"/>
         </w:rPr>
-        <w:t xml:space="preserve">2. mini-batch size, </w:t>
-      </w:r>
-      <w:proofErr w:type="gramStart"/>
-      <w:r>
-        <w:rPr>
-          <w:rFonts w:cstheme="minorHAnsi"/>
-          <w:sz w:val="24"/>
-          <w:szCs w:val="24"/>
-        </w:rPr>
-        <w:t>beta</w:t>
-      </w:r>
-      <w:proofErr w:type="gramEnd"/>
-      <w:r>
-        <w:rPr>
-          <w:rFonts w:cstheme="minorHAnsi"/>
-          <w:sz w:val="24"/>
-          <w:szCs w:val="24"/>
-        </w:rPr>
-        <w:t xml:space="preserve"> and the number of hidden units</w:t>
+        <w:t>2. mini-batch size, beta and the number of hidden units</w:t>
       </w:r>
     </w:p>
     <w:p>
@@ -214,45 +196,25 @@
           <w:sz w:val="24"/>
           <w:szCs w:val="24"/>
         </w:rPr>
-        <w:t xml:space="preserve">Do not use a grid, instead use random values because some hyperparameter may not be that important and by using a random sampling technique, we test more hyperparameters </w:t>
-      </w:r>
-      <w:proofErr w:type="gramStart"/>
-      <w:r>
-        <w:rPr>
-          <w:rFonts w:cstheme="minorHAnsi"/>
-          <w:sz w:val="24"/>
-          <w:szCs w:val="24"/>
-        </w:rPr>
-        <w:t>values</w:t>
-      </w:r>
-      <w:proofErr w:type="gramEnd"/>
-    </w:p>
-    <w:p>
-      <w:pPr>
-        <w:rPr>
-          <w:rFonts w:cstheme="minorHAnsi"/>
-          <w:sz w:val="24"/>
-          <w:szCs w:val="24"/>
-        </w:rPr>
-      </w:pPr>
-      <w:r>
-        <w:rPr>
-          <w:rFonts w:cstheme="minorHAnsi"/>
-          <w:sz w:val="24"/>
-          <w:szCs w:val="24"/>
-        </w:rPr>
-        <w:t xml:space="preserve">The second technique is to go from coarse to fine, so for some hp values to zoom in the hp </w:t>
-      </w:r>
-      <w:proofErr w:type="gramStart"/>
-      <w:r>
-        <w:rPr>
-          <w:rFonts w:cstheme="minorHAnsi"/>
-          <w:sz w:val="24"/>
-          <w:szCs w:val="24"/>
-        </w:rPr>
-        <w:t>space</w:t>
-      </w:r>
-      <w:proofErr w:type="gramEnd"/>
+        <w:t>Do not use a grid, instead use random values because some hyperparameter may not be that important and by using a random sampling technique, we test more hyperparameters values</w:t>
+      </w:r>
+    </w:p>
+    <w:p>
+      <w:pPr>
+        <w:rPr>
+          <w:rFonts w:cstheme="minorHAnsi"/>
+          <w:sz w:val="24"/>
+          <w:szCs w:val="24"/>
+        </w:rPr>
+      </w:pPr>
+      <w:r>
+        <w:rPr>
+          <w:rFonts w:cstheme="minorHAnsi"/>
+          <w:sz w:val="24"/>
+          <w:szCs w:val="24"/>
+        </w:rPr>
+        <w:t>The second technique is to go from coarse to fine, so for some hp values to zoom in the hp space</w:t>
+      </w:r>
     </w:p>
     <w:p>
       <w:pPr>
@@ -281,62 +243,32 @@
           <w:sz w:val="24"/>
           <w:szCs w:val="24"/>
         </w:rPr>
-        <w:t xml:space="preserve">Using an Appropriate Scale to pick </w:t>
-      </w:r>
-      <w:proofErr w:type="gramStart"/>
-      <w:r>
-        <w:rPr>
-          <w:rFonts w:cstheme="minorHAnsi"/>
-          <w:b/>
-          <w:bCs/>
-          <w:sz w:val="24"/>
-          <w:szCs w:val="24"/>
-        </w:rPr>
-        <w:t>Hyperparameters</w:t>
-      </w:r>
-      <w:proofErr w:type="gramEnd"/>
-    </w:p>
-    <w:p>
-      <w:pPr>
-        <w:rPr>
-          <w:rFonts w:cstheme="minorHAnsi"/>
-          <w:sz w:val="24"/>
-          <w:szCs w:val="24"/>
-        </w:rPr>
-      </w:pPr>
-      <w:r>
-        <w:rPr>
-          <w:rFonts w:cstheme="minorHAnsi"/>
-          <w:sz w:val="24"/>
-          <w:szCs w:val="24"/>
-        </w:rPr>
-        <w:t xml:space="preserve">For some hp, the best sampling technique is to pick them by using a uniform </w:t>
-      </w:r>
-      <w:proofErr w:type="gramStart"/>
-      <w:r>
-        <w:rPr>
-          <w:rFonts w:cstheme="minorHAnsi"/>
-          <w:sz w:val="24"/>
-          <w:szCs w:val="24"/>
-        </w:rPr>
-        <w:t>distribution</w:t>
-      </w:r>
-      <w:r>
-        <w:rPr>
-          <w:rFonts w:cstheme="minorHAnsi"/>
-          <w:sz w:val="24"/>
-          <w:szCs w:val="24"/>
-        </w:rPr>
-        <w:t>;</w:t>
-      </w:r>
-      <w:proofErr w:type="gramEnd"/>
-      <w:r>
-        <w:rPr>
-          <w:rFonts w:cstheme="minorHAnsi"/>
-          <w:sz w:val="24"/>
-          <w:szCs w:val="24"/>
-        </w:rPr>
-        <w:t xml:space="preserve"> e.g.: the number of neurons in a layer</w:t>
+        <w:t>Using an Appropriate Scale to pick Hyperparameters</w:t>
+      </w:r>
+    </w:p>
+    <w:p>
+      <w:pPr>
+        <w:rPr>
+          <w:rFonts w:cstheme="minorHAnsi"/>
+          <w:sz w:val="24"/>
+          <w:szCs w:val="24"/>
+        </w:rPr>
+      </w:pPr>
+      <w:r>
+        <w:rPr>
+          <w:rFonts w:cstheme="minorHAnsi"/>
+          <w:sz w:val="24"/>
+          <w:szCs w:val="24"/>
+        </w:rPr>
+        <w:t>For some hp, the best sampling technique is to pick them by using a uniform distribution</w:t>
+      </w:r>
+      <w:r>
+        <w:rPr>
+          <w:rFonts w:cstheme="minorHAnsi"/>
+          <w:sz w:val="24"/>
+          <w:szCs w:val="24"/>
+        </w:rPr>
+        <w:t>; e.g.: the number of neurons in a layer</w:t>
       </w:r>
     </w:p>
     <w:p>
@@ -411,7 +343,23 @@
           <w:sz w:val="24"/>
           <w:szCs w:val="24"/>
         </w:rPr>
-        <w:t xml:space="preserve">For exponentially weighted averages again pick beta = 1 – 10^r, where r is uniformly samples between a negative value and -1 =&gt; in this way we use the same </w:t>
+        <w:t>For exponentially weighted averages again pick beta = 1 – 10^r, where r is uniformly sample</w:t>
+      </w:r>
+      <w:r>
+        <w:rPr>
+          <w:rFonts w:cstheme="minorHAnsi"/>
+          <w:sz w:val="24"/>
+          <w:szCs w:val="24"/>
+        </w:rPr>
+        <w:t>d</w:t>
+      </w:r>
+      <w:r>
+        <w:rPr>
+          <w:rFonts w:cstheme="minorHAnsi"/>
+          <w:sz w:val="24"/>
+          <w:szCs w:val="24"/>
+        </w:rPr>
+        <w:t xml:space="preserve"> between a negative value and -1 =&gt; in this way we use the same </w:t>
       </w:r>
       <w:r>
         <w:rPr>
@@ -503,7 +451,23 @@
           <w:sz w:val="24"/>
           <w:szCs w:val="24"/>
         </w:rPr>
-        <w:t xml:space="preserve"> are samples uniformly, without letting out a lot of values between 0.999 and 0.9995</w:t>
+        <w:t xml:space="preserve"> are sample</w:t>
+      </w:r>
+      <w:r>
+        <w:rPr>
+          <w:rFonts w:cstheme="minorHAnsi"/>
+          <w:sz w:val="24"/>
+          <w:szCs w:val="24"/>
+        </w:rPr>
+        <w:t>d</w:t>
+      </w:r>
+      <w:r>
+        <w:rPr>
+          <w:rFonts w:cstheme="minorHAnsi"/>
+          <w:sz w:val="24"/>
+          <w:szCs w:val="24"/>
+        </w:rPr>
+        <w:t xml:space="preserve"> uniformly, without letting out a lot of values between 0.999 and 0.9995</w:t>
       </w:r>
     </w:p>
     <w:p>
@@ -552,18 +516,8 @@
           <w:sz w:val="24"/>
           <w:szCs w:val="24"/>
         </w:rPr>
-        <w:t xml:space="preserve">Intuition do get stale, so over re-evaluate the picked </w:t>
-      </w:r>
-      <w:proofErr w:type="gramStart"/>
-      <w:r>
-        <w:rPr>
-          <w:rFonts w:cstheme="minorHAnsi"/>
-          <w:sz w:val="24"/>
-          <w:szCs w:val="24"/>
-        </w:rPr>
-        <w:t>hyperparameters</w:t>
-      </w:r>
-      <w:proofErr w:type="gramEnd"/>
+        <w:t>Intuition do get stale, so over re-evaluate the picked hyperparameters</w:t>
+      </w:r>
     </w:p>
     <w:p>
       <w:pPr>
@@ -601,7 +555,7 @@
           <w:sz w:val="24"/>
           <w:szCs w:val="24"/>
         </w:rPr>
-        <w:t>Babysitting one model =&gt; you deal with a huge data set / large model and do not have the resources to train several models =&gt; babysit one model: train it and over time to store various versions of the model and change the hyperparameters manually</w:t>
+        <w:t>Babysitting one model =&gt; you deal with a huge data set / large model and do not have the resources to train several models =&gt; babysit one model: train it and over time store various versions of the model and change the hyperparameters manually</w:t>
       </w:r>
     </w:p>
     <w:p>
@@ -707,72 +661,50 @@
           <w:sz w:val="24"/>
           <w:szCs w:val="24"/>
         </w:rPr>
-        <w:t xml:space="preserve">Makes the network much more robust to a larger spectrum of </w:t>
-      </w:r>
-      <w:proofErr w:type="gramStart"/>
-      <w:r>
-        <w:rPr>
-          <w:rFonts w:cstheme="minorHAnsi"/>
-          <w:sz w:val="24"/>
-          <w:szCs w:val="24"/>
-        </w:rPr>
-        <w:t>hp</w:t>
-      </w:r>
-      <w:proofErr w:type="gramEnd"/>
-    </w:p>
-    <w:p>
-      <w:pPr>
-        <w:rPr>
-          <w:rFonts w:cstheme="minorHAnsi"/>
-          <w:sz w:val="24"/>
-          <w:szCs w:val="24"/>
-        </w:rPr>
-      </w:pPr>
-      <w:r>
-        <w:rPr>
-          <w:rFonts w:cstheme="minorHAnsi"/>
-          <w:sz w:val="24"/>
-          <w:szCs w:val="24"/>
-        </w:rPr>
-        <w:t xml:space="preserve">Enables the training of larger neural </w:t>
-      </w:r>
-      <w:proofErr w:type="gramStart"/>
-      <w:r>
-        <w:rPr>
-          <w:rFonts w:cstheme="minorHAnsi"/>
-          <w:sz w:val="24"/>
-          <w:szCs w:val="24"/>
-        </w:rPr>
-        <w:t>network</w:t>
-      </w:r>
-      <w:proofErr w:type="gramEnd"/>
-    </w:p>
-    <w:p>
-      <w:pPr>
-        <w:rPr>
-          <w:rFonts w:cstheme="minorHAnsi"/>
-          <w:sz w:val="24"/>
-          <w:szCs w:val="24"/>
-        </w:rPr>
-      </w:pPr>
-      <w:r>
-        <w:rPr>
-          <w:rFonts w:cstheme="minorHAnsi"/>
-          <w:sz w:val="24"/>
-          <w:szCs w:val="24"/>
-        </w:rPr>
-        <w:t xml:space="preserve">As you normalize the inputs, you normalize the inputs or the output of the activation </w:t>
-      </w:r>
-      <w:proofErr w:type="gramStart"/>
-      <w:r>
-        <w:rPr>
-          <w:rFonts w:cstheme="minorHAnsi"/>
-          <w:sz w:val="24"/>
-          <w:szCs w:val="24"/>
-        </w:rPr>
-        <w:t>functions</w:t>
-      </w:r>
-      <w:proofErr w:type="gramEnd"/>
+        <w:t>Makes the network much more robust to a larger spectrum of hp</w:t>
+      </w:r>
+    </w:p>
+    <w:p>
+      <w:pPr>
+        <w:rPr>
+          <w:rFonts w:cstheme="minorHAnsi"/>
+          <w:sz w:val="24"/>
+          <w:szCs w:val="24"/>
+        </w:rPr>
+      </w:pPr>
+      <w:r>
+        <w:rPr>
+          <w:rFonts w:cstheme="minorHAnsi"/>
+          <w:sz w:val="24"/>
+          <w:szCs w:val="24"/>
+        </w:rPr>
+        <w:t>Enables the training of larger neural network</w:t>
+      </w:r>
+      <w:r>
+        <w:rPr>
+          <w:rFonts w:cstheme="minorHAnsi"/>
+          <w:sz w:val="24"/>
+          <w:szCs w:val="24"/>
+        </w:rPr>
+        <w:t>s</w:t>
+      </w:r>
+    </w:p>
+    <w:p>
+      <w:pPr>
+        <w:rPr>
+          <w:rFonts w:cstheme="minorHAnsi"/>
+          <w:sz w:val="24"/>
+          <w:szCs w:val="24"/>
+        </w:rPr>
+      </w:pPr>
+      <w:r>
+        <w:rPr>
+          <w:rFonts w:cstheme="minorHAnsi"/>
+          <w:sz w:val="24"/>
+          <w:szCs w:val="24"/>
+        </w:rPr>
+        <w:t>As you normalize the inputs, you normalize the inputs or the output of the activation functions</w:t>
+      </w:r>
     </w:p>
     <w:p>
       <w:pPr>
@@ -813,70 +745,40 @@
           <w:sz w:val="24"/>
           <w:szCs w:val="24"/>
         </w:rPr>
-        <w:t xml:space="preserve"> from a faster </w:t>
-      </w:r>
-      <w:proofErr w:type="gramStart"/>
-      <w:r>
-        <w:rPr>
-          <w:rFonts w:cstheme="minorHAnsi"/>
-          <w:sz w:val="24"/>
-          <w:szCs w:val="24"/>
-        </w:rPr>
-        <w:t>training</w:t>
-      </w:r>
-      <w:proofErr w:type="gramEnd"/>
-    </w:p>
-    <w:p>
-      <w:pPr>
-        <w:rPr>
-          <w:rFonts w:cstheme="minorHAnsi"/>
-          <w:sz w:val="24"/>
-          <w:szCs w:val="24"/>
-        </w:rPr>
-      </w:pPr>
-      <w:r>
-        <w:rPr>
-          <w:rFonts w:cstheme="minorHAnsi"/>
-          <w:sz w:val="24"/>
-          <w:szCs w:val="24"/>
-        </w:rPr>
-        <w:t xml:space="preserve">Considering that we work with one layer [l], we take the z value of that layer for each training example </w:t>
-      </w:r>
-      <w:proofErr w:type="spellStart"/>
-      <w:r>
-        <w:rPr>
-          <w:rFonts w:cstheme="minorHAnsi"/>
-          <w:sz w:val="24"/>
-          <w:szCs w:val="24"/>
-        </w:rPr>
-        <w:t>i</w:t>
-      </w:r>
-      <w:proofErr w:type="spellEnd"/>
-      <w:r>
-        <w:rPr>
-          <w:rFonts w:cstheme="minorHAnsi"/>
-          <w:sz w:val="24"/>
-          <w:szCs w:val="24"/>
-        </w:rPr>
-        <w:t xml:space="preserve"> and compute the mean and the standard deviation; we normalize z for each example (</w:t>
-      </w:r>
-      <w:proofErr w:type="spellStart"/>
-      <w:r>
-        <w:rPr>
-          <w:rFonts w:cstheme="minorHAnsi"/>
-          <w:sz w:val="24"/>
-          <w:szCs w:val="24"/>
-        </w:rPr>
-        <w:t>i</w:t>
-      </w:r>
-      <w:proofErr w:type="spellEnd"/>
-      <w:r>
-        <w:rPr>
-          <w:rFonts w:cstheme="minorHAnsi"/>
-          <w:sz w:val="24"/>
-          <w:szCs w:val="24"/>
-        </w:rPr>
-        <w:t>)</w:t>
+        <w:t xml:space="preserve"> from a faster training</w:t>
+      </w:r>
+    </w:p>
+    <w:p>
+      <w:pPr>
+        <w:rPr>
+          <w:rFonts w:cstheme="minorHAnsi"/>
+          <w:sz w:val="24"/>
+          <w:szCs w:val="24"/>
+        </w:rPr>
+      </w:pPr>
+      <w:r>
+        <w:rPr>
+          <w:rFonts w:cstheme="minorHAnsi"/>
+          <w:sz w:val="24"/>
+          <w:szCs w:val="24"/>
+        </w:rPr>
+        <w:t xml:space="preserve">Considering that we work with one layer [l], we take the z value of that layer for each </w:t>
+      </w:r>
+      <w:r>
+        <w:rPr>
+          <w:rFonts w:cstheme="minorHAnsi"/>
+          <w:sz w:val="24"/>
+          <w:szCs w:val="24"/>
+        </w:rPr>
+        <w:t xml:space="preserve">neuron </w:t>
+      </w:r>
+      <w:r>
+        <w:rPr>
+          <w:rFonts w:cstheme="minorHAnsi"/>
+          <w:sz w:val="24"/>
+          <w:szCs w:val="24"/>
+        </w:rPr>
+        <w:t>i and compute the mean and the standard deviation</w:t>
       </w:r>
     </w:p>
     <w:p>
@@ -974,18 +876,8 @@
           <w:sz w:val="24"/>
           <w:szCs w:val="24"/>
         </w:rPr>
-        <w:t xml:space="preserve">, we use 2 learnable parameters gamma and beta to modify the mean and the standard </w:t>
-      </w:r>
-      <w:proofErr w:type="gramStart"/>
-      <w:r>
-        <w:rPr>
-          <w:rFonts w:cstheme="minorHAnsi"/>
-          <w:sz w:val="24"/>
-          <w:szCs w:val="24"/>
-        </w:rPr>
-        <w:t>deviation</w:t>
-      </w:r>
-      <w:proofErr w:type="gramEnd"/>
+        <w:t>, we use 2 learnable parameters gamma and beta to modify the mean and the standard deviation</w:t>
+      </w:r>
     </w:p>
     <w:p>
       <w:pPr>
@@ -1160,18 +1052,8 @@
           <w:sz w:val="24"/>
           <w:szCs w:val="24"/>
         </w:rPr>
-        <w:t xml:space="preserve">These 2 parameters are learned through </w:t>
-      </w:r>
-      <w:proofErr w:type="gramStart"/>
-      <w:r>
-        <w:rPr>
-          <w:rFonts w:cstheme="minorHAnsi"/>
-          <w:sz w:val="24"/>
-          <w:szCs w:val="24"/>
-        </w:rPr>
-        <w:t>backpropagation</w:t>
-      </w:r>
-      <w:proofErr w:type="gramEnd"/>
+        <w:t>These 2 parameters are learned through backpropagation</w:t>
+      </w:r>
     </w:p>
     <w:p>
       <w:pPr>
@@ -1239,25 +1121,7 @@
           <w:sz w:val="24"/>
           <w:szCs w:val="24"/>
         </w:rPr>
-        <w:t xml:space="preserve">When working with </w:t>
-      </w:r>
-      <w:proofErr w:type="gramStart"/>
-      <w:r>
-        <w:rPr>
-          <w:rFonts w:cstheme="minorHAnsi"/>
-          <w:sz w:val="24"/>
-          <w:szCs w:val="24"/>
-        </w:rPr>
-        <w:t>mini-batches</w:t>
-      </w:r>
-      <w:proofErr w:type="gramEnd"/>
-      <w:r>
-        <w:rPr>
-          <w:rFonts w:cstheme="minorHAnsi"/>
-          <w:sz w:val="24"/>
-          <w:szCs w:val="24"/>
-        </w:rPr>
-        <w:t>, you apply batch normalization for each batch</w:t>
+        <w:t>When working with mini-batches, you apply batch normalization for each batch</w:t>
       </w:r>
     </w:p>
     <w:p>
@@ -1282,30 +1146,37 @@
           <w:sz w:val="24"/>
           <w:szCs w:val="24"/>
         </w:rPr>
-        <w:t xml:space="preserve">h normalization, we don’t have to use the b parameter, because it will be canceled by the beta </w:t>
-      </w:r>
-      <w:proofErr w:type="gramStart"/>
-      <w:r>
-        <w:rPr>
-          <w:rFonts w:cstheme="minorHAnsi"/>
-          <w:sz w:val="24"/>
-          <w:szCs w:val="24"/>
-        </w:rPr>
-        <w:t>one</w:t>
-      </w:r>
-      <w:proofErr w:type="gramEnd"/>
-    </w:p>
-    <w:p>
-      <w:pPr>
-        <w:rPr>
-          <w:rFonts w:cstheme="minorHAnsi"/>
-          <w:sz w:val="24"/>
-          <w:szCs w:val="24"/>
-        </w:rPr>
-      </w:pPr>
-      <w:r>
-        <w:rPr>
-          <w:rFonts w:cstheme="minorHAnsi"/>
+        <w:t xml:space="preserve">h normalization, we don’t have to use the b parameter, because it will be canceled </w:t>
+      </w:r>
+      <w:r>
+        <w:rPr>
+          <w:rFonts w:cstheme="minorHAnsi"/>
+          <w:sz w:val="24"/>
+          <w:szCs w:val="24"/>
+        </w:rPr>
+        <w:t xml:space="preserve">out </w:t>
+      </w:r>
+      <w:r>
+        <w:rPr>
+          <w:rFonts w:cstheme="minorHAnsi"/>
+          <w:sz w:val="24"/>
+          <w:szCs w:val="24"/>
+        </w:rPr>
+        <w:t>by the beta one</w:t>
+      </w:r>
+    </w:p>
+    <w:p>
+      <w:pPr>
+        <w:rPr>
+          <w:rFonts w:cstheme="minorHAnsi"/>
+          <w:sz w:val="24"/>
+          <w:szCs w:val="24"/>
+        </w:rPr>
+      </w:pPr>
+      <w:r>
+        <w:rPr>
+          <w:rFonts w:cstheme="minorHAnsi"/>
+          <w:noProof/>
           <w:sz w:val="24"/>
           <w:szCs w:val="24"/>
         </w:rPr>
@@ -1368,30 +1239,21 @@
           <w:sz w:val="24"/>
           <w:szCs w:val="24"/>
         </w:rPr>
-        <w:t xml:space="preserve">rom that </w:t>
-      </w:r>
-      <w:proofErr w:type="gramStart"/>
-      <w:r>
-        <w:rPr>
-          <w:rFonts w:cstheme="minorHAnsi"/>
-          <w:sz w:val="24"/>
-          <w:szCs w:val="24"/>
-        </w:rPr>
-        <w:t>layer</w:t>
-      </w:r>
-      <w:proofErr w:type="gramEnd"/>
-    </w:p>
-    <w:p>
-      <w:pPr>
-        <w:rPr>
-          <w:rFonts w:cstheme="minorHAnsi"/>
-          <w:sz w:val="24"/>
-          <w:szCs w:val="24"/>
-        </w:rPr>
-      </w:pPr>
-      <w:r>
-        <w:rPr>
-          <w:rFonts w:cstheme="minorHAnsi"/>
+        <w:t>rom that layer</w:t>
+      </w:r>
+    </w:p>
+    <w:p>
+      <w:pPr>
+        <w:rPr>
+          <w:rFonts w:cstheme="minorHAnsi"/>
+          <w:sz w:val="24"/>
+          <w:szCs w:val="24"/>
+        </w:rPr>
+      </w:pPr>
+      <w:r>
+        <w:rPr>
+          <w:rFonts w:cstheme="minorHAnsi"/>
+          <w:noProof/>
           <w:sz w:val="24"/>
           <w:szCs w:val="24"/>
         </w:rPr>
@@ -1447,25 +1309,7 @@
           <w:sz w:val="24"/>
           <w:szCs w:val="24"/>
         </w:rPr>
-        <w:t xml:space="preserve">The implementation of the gradient descent with </w:t>
-      </w:r>
-      <w:proofErr w:type="gramStart"/>
-      <w:r>
-        <w:rPr>
-          <w:rFonts w:cstheme="minorHAnsi"/>
-          <w:sz w:val="24"/>
-          <w:szCs w:val="24"/>
-        </w:rPr>
-        <w:t>mini-batches</w:t>
-      </w:r>
-      <w:proofErr w:type="gramEnd"/>
-      <w:r>
-        <w:rPr>
-          <w:rFonts w:cstheme="minorHAnsi"/>
-          <w:sz w:val="24"/>
-          <w:szCs w:val="24"/>
-        </w:rPr>
-        <w:t xml:space="preserve"> is straight forward:</w:t>
+        <w:t>The implementation of the gradient descent with mini-batches is straight forward:</w:t>
       </w:r>
     </w:p>
     <w:p>
@@ -1490,25 +1334,7 @@
           <w:sz w:val="24"/>
           <w:szCs w:val="24"/>
         </w:rPr>
-        <w:t xml:space="preserve">mini-batch and replace z [l] with z </w:t>
-      </w:r>
-      <w:proofErr w:type="spellStart"/>
-      <w:r>
-        <w:rPr>
-          <w:rFonts w:cstheme="minorHAnsi"/>
-          <w:sz w:val="24"/>
-          <w:szCs w:val="24"/>
-        </w:rPr>
-        <w:t>tilda</w:t>
-      </w:r>
-      <w:proofErr w:type="spellEnd"/>
-      <w:r>
-        <w:rPr>
-          <w:rFonts w:cstheme="minorHAnsi"/>
-          <w:sz w:val="24"/>
-          <w:szCs w:val="24"/>
-        </w:rPr>
-        <w:t xml:space="preserve"> [l]</w:t>
+        <w:t>mini-batch and replace z [l] with z tilda [l]</w:t>
       </w:r>
     </w:p>
     <w:p>
@@ -1542,25 +1368,7 @@
           <w:sz w:val="24"/>
           <w:szCs w:val="24"/>
         </w:rPr>
-        <w:t xml:space="preserve">It works with any variant of the gradient descent, including </w:t>
-      </w:r>
-      <w:proofErr w:type="spellStart"/>
-      <w:r>
-        <w:rPr>
-          <w:rFonts w:cstheme="minorHAnsi"/>
-          <w:sz w:val="24"/>
-          <w:szCs w:val="24"/>
-        </w:rPr>
-        <w:t>RMSProp</w:t>
-      </w:r>
-      <w:proofErr w:type="spellEnd"/>
-      <w:r>
-        <w:rPr>
-          <w:rFonts w:cstheme="minorHAnsi"/>
-          <w:sz w:val="24"/>
-          <w:szCs w:val="24"/>
-        </w:rPr>
-        <w:t xml:space="preserve"> and Adam</w:t>
+        <w:t>It works with any variant of the gradient descent, including RMSProp and Adam</w:t>
       </w:r>
     </w:p>
     <w:p>
@@ -1607,30 +1415,21 @@
           <w:sz w:val="24"/>
           <w:szCs w:val="24"/>
         </w:rPr>
-        <w:t xml:space="preserve">There is an issue called covariance shift, that means that the distribution of the data can change between training and testing </w:t>
-      </w:r>
-      <w:proofErr w:type="gramStart"/>
-      <w:r>
-        <w:rPr>
-          <w:rFonts w:cstheme="minorHAnsi"/>
-          <w:sz w:val="24"/>
-          <w:szCs w:val="24"/>
-        </w:rPr>
-        <w:t>data</w:t>
-      </w:r>
-      <w:proofErr w:type="gramEnd"/>
-    </w:p>
-    <w:p>
-      <w:pPr>
-        <w:rPr>
-          <w:rFonts w:cstheme="minorHAnsi"/>
-          <w:sz w:val="24"/>
-          <w:szCs w:val="24"/>
-        </w:rPr>
-      </w:pPr>
-      <w:r>
-        <w:rPr>
-          <w:rFonts w:cstheme="minorHAnsi"/>
+        <w:t>There is an issue called covariance shift, that means that the distribution of the data can change between training and testing data</w:t>
+      </w:r>
+    </w:p>
+    <w:p>
+      <w:pPr>
+        <w:rPr>
+          <w:rFonts w:cstheme="minorHAnsi"/>
+          <w:sz w:val="24"/>
+          <w:szCs w:val="24"/>
+        </w:rPr>
+      </w:pPr>
+      <w:r>
+        <w:rPr>
+          <w:rFonts w:cstheme="minorHAnsi"/>
+          <w:noProof/>
           <w:sz w:val="24"/>
           <w:szCs w:val="24"/>
         </w:rPr>
@@ -1685,88 +1484,42 @@
           <w:sz w:val="24"/>
           <w:szCs w:val="24"/>
         </w:rPr>
-        <w:t xml:space="preserve">For </w:t>
-      </w:r>
-      <w:proofErr w:type="gramStart"/>
-      <w:r>
-        <w:rPr>
-          <w:rFonts w:cstheme="minorHAnsi"/>
-          <w:sz w:val="24"/>
-          <w:szCs w:val="24"/>
-        </w:rPr>
-        <w:t>example</w:t>
-      </w:r>
-      <w:proofErr w:type="gramEnd"/>
-      <w:r>
-        <w:rPr>
-          <w:rFonts w:cstheme="minorHAnsi"/>
-          <w:sz w:val="24"/>
-          <w:szCs w:val="24"/>
-        </w:rPr>
-        <w:t xml:space="preserve"> you trained your network to classify black cats and at test time the cats have different colors</w:t>
-      </w:r>
-    </w:p>
-    <w:p>
-      <w:pPr>
-        <w:rPr>
-          <w:rFonts w:cstheme="minorHAnsi"/>
-          <w:sz w:val="24"/>
-          <w:szCs w:val="24"/>
-        </w:rPr>
-      </w:pPr>
-      <w:r>
-        <w:rPr>
-          <w:rFonts w:cstheme="minorHAnsi"/>
-          <w:sz w:val="24"/>
-          <w:szCs w:val="24"/>
-        </w:rPr>
-        <w:t xml:space="preserve">The batch normalization techniques </w:t>
-      </w:r>
-      <w:proofErr w:type="gramStart"/>
-      <w:r>
-        <w:rPr>
-          <w:rFonts w:cstheme="minorHAnsi"/>
-          <w:sz w:val="24"/>
-          <w:szCs w:val="24"/>
-        </w:rPr>
-        <w:t>helps</w:t>
-      </w:r>
-      <w:proofErr w:type="gramEnd"/>
-      <w:r>
-        <w:rPr>
-          <w:rFonts w:cstheme="minorHAnsi"/>
-          <w:sz w:val="24"/>
-          <w:szCs w:val="24"/>
-        </w:rPr>
-        <w:t xml:space="preserve"> to train deeper networks as it standardizes the layers, in this way changes in the first layers do not affect that much the deeper layers =&gt; decoupling effect</w:t>
-      </w:r>
-    </w:p>
-    <w:p>
-      <w:pPr>
-        <w:rPr>
-          <w:rFonts w:cstheme="minorHAnsi"/>
-          <w:sz w:val="24"/>
-          <w:szCs w:val="24"/>
-        </w:rPr>
-      </w:pPr>
-      <w:r>
-        <w:rPr>
-          <w:rFonts w:cstheme="minorHAnsi"/>
-          <w:sz w:val="24"/>
-          <w:szCs w:val="24"/>
-        </w:rPr>
-        <w:t>Additionally, batch norm acts as a regularization because each mini-batch is scaled by the mean and variance computed on that mini-</w:t>
-      </w:r>
-      <w:proofErr w:type="gramStart"/>
-      <w:r>
-        <w:rPr>
-          <w:rFonts w:cstheme="minorHAnsi"/>
-          <w:sz w:val="24"/>
-          <w:szCs w:val="24"/>
-        </w:rPr>
-        <w:t>batch</w:t>
-      </w:r>
-      <w:proofErr w:type="gramEnd"/>
+        <w:t>For example you trained your network to classify black cats and at test time the cats have different colors</w:t>
+      </w:r>
+    </w:p>
+    <w:p>
+      <w:pPr>
+        <w:rPr>
+          <w:rFonts w:cstheme="minorHAnsi"/>
+          <w:sz w:val="24"/>
+          <w:szCs w:val="24"/>
+        </w:rPr>
+      </w:pPr>
+      <w:r>
+        <w:rPr>
+          <w:rFonts w:cstheme="minorHAnsi"/>
+          <w:sz w:val="24"/>
+          <w:szCs w:val="24"/>
+        </w:rPr>
+        <w:t>The batch normalization techniques helps to train deeper networks as it standardizes the layers, in this way changes in the first layers do not affect that much the deeper layers =&gt; decoupling effect</w:t>
+      </w:r>
+    </w:p>
+    <w:p>
+      <w:pPr>
+        <w:rPr>
+          <w:rFonts w:cstheme="minorHAnsi"/>
+          <w:sz w:val="24"/>
+          <w:szCs w:val="24"/>
+        </w:rPr>
+      </w:pPr>
+      <w:r>
+        <w:rPr>
+          <w:rFonts w:cstheme="minorHAnsi"/>
+          <w:sz w:val="24"/>
+          <w:szCs w:val="24"/>
+        </w:rPr>
+        <w:t>Additionally, batch norm acts as a regularization because each mini-batch is scaled by the mean and variance computed on that mini-batch</w:t>
+      </w:r>
     </w:p>
     <w:p>
       <w:pPr>
@@ -1784,16 +1537,14 @@
         </w:rPr>
         <w:t xml:space="preserve">This </w:t>
       </w:r>
-      <w:proofErr w:type="gramStart"/>
-      <w:r>
-        <w:rPr>
-          <w:rFonts w:cstheme="minorHAnsi"/>
-          <w:sz w:val="24"/>
-          <w:szCs w:val="24"/>
-        </w:rPr>
-        <w:t>add</w:t>
-      </w:r>
-      <w:proofErr w:type="gramEnd"/>
+      <w:r>
+        <w:rPr>
+          <w:rFonts w:cstheme="minorHAnsi"/>
+          <w:sz w:val="24"/>
+          <w:szCs w:val="24"/>
+        </w:rPr>
+        <w:t>adds</w:t>
+      </w:r>
       <w:r>
         <w:rPr>
           <w:rFonts w:cstheme="minorHAnsi"/>
@@ -1817,52 +1568,24 @@
           <w:sz w:val="24"/>
           <w:szCs w:val="24"/>
         </w:rPr>
-        <w:t xml:space="preserve">Smaller </w:t>
-      </w:r>
-      <w:proofErr w:type="gramStart"/>
-      <w:r>
-        <w:rPr>
-          <w:rFonts w:cstheme="minorHAnsi"/>
-          <w:sz w:val="24"/>
-          <w:szCs w:val="24"/>
-        </w:rPr>
-        <w:t>mini-batches</w:t>
-      </w:r>
-      <w:proofErr w:type="gramEnd"/>
-      <w:r>
-        <w:rPr>
-          <w:rFonts w:cstheme="minorHAnsi"/>
-          <w:sz w:val="24"/>
-          <w:szCs w:val="24"/>
-        </w:rPr>
-        <w:t xml:space="preserve"> + batch normalization imply stronger regularization</w:t>
-      </w:r>
-    </w:p>
-    <w:p>
-      <w:pPr>
-        <w:rPr>
-          <w:rFonts w:cstheme="minorHAnsi"/>
-          <w:sz w:val="24"/>
-          <w:szCs w:val="24"/>
-        </w:rPr>
-      </w:pPr>
-      <w:proofErr w:type="gramStart"/>
-      <w:r>
-        <w:rPr>
-          <w:rFonts w:cstheme="minorHAnsi"/>
-          <w:sz w:val="24"/>
-          <w:szCs w:val="24"/>
-        </w:rPr>
-        <w:t>So</w:t>
-      </w:r>
-      <w:proofErr w:type="gramEnd"/>
-      <w:r>
-        <w:rPr>
-          <w:rFonts w:cstheme="minorHAnsi"/>
-          <w:sz w:val="24"/>
-          <w:szCs w:val="24"/>
-        </w:rPr>
-        <w:t xml:space="preserve"> the regularization is only a side effect</w:t>
+        <w:t>Smaller mini-batches + batch normalization imply stronger regularization</w:t>
+      </w:r>
+    </w:p>
+    <w:p>
+      <w:pPr>
+        <w:rPr>
+          <w:rFonts w:cstheme="minorHAnsi"/>
+          <w:sz w:val="24"/>
+          <w:szCs w:val="24"/>
+        </w:rPr>
+      </w:pPr>
+      <w:r>
+        <w:rPr>
+          <w:rFonts w:cstheme="minorHAnsi"/>
+          <w:sz w:val="24"/>
+          <w:szCs w:val="24"/>
+        </w:rPr>
+        <w:t>So the regularization is only a side effect</w:t>
       </w:r>
     </w:p>
     <w:p>
@@ -1910,18 +1633,8 @@
           <w:sz w:val="24"/>
           <w:szCs w:val="24"/>
         </w:rPr>
-        <w:t xml:space="preserve">If we use batch norm with mini-batches during training, for each mini-batch a new mean and std are </w:t>
-      </w:r>
-      <w:proofErr w:type="gramStart"/>
-      <w:r>
-        <w:rPr>
-          <w:rFonts w:cstheme="minorHAnsi"/>
-          <w:sz w:val="24"/>
-          <w:szCs w:val="24"/>
-        </w:rPr>
-        <w:t>computed</w:t>
-      </w:r>
-      <w:proofErr w:type="gramEnd"/>
+        <w:t>If we use batch norm with mini-batches during training, for each mini-batch a new mean and std are computed</w:t>
+      </w:r>
     </w:p>
     <w:p>
       <w:pPr>
@@ -1953,18 +1666,8 @@
           <w:sz w:val="24"/>
           <w:szCs w:val="24"/>
         </w:rPr>
-        <w:t xml:space="preserve">; you use this technique for each layer on which batch norm was </w:t>
-      </w:r>
-      <w:proofErr w:type="gramStart"/>
-      <w:r>
-        <w:rPr>
-          <w:rFonts w:cstheme="minorHAnsi"/>
-          <w:sz w:val="24"/>
-          <w:szCs w:val="24"/>
-        </w:rPr>
-        <w:t>applied</w:t>
-      </w:r>
-      <w:proofErr w:type="gramEnd"/>
+        <w:t>; you use this technique for each layer on which batch norm was applied</w:t>
+      </w:r>
     </w:p>
     <w:p>
       <w:pPr>
@@ -2006,7 +1709,6 @@
           <w:szCs w:val="24"/>
         </w:rPr>
       </w:pPr>
-      <w:proofErr w:type="spellStart"/>
       <w:r>
         <w:rPr>
           <w:rFonts w:cstheme="minorHAnsi"/>
@@ -2015,58 +1717,38 @@
           <w:sz w:val="24"/>
           <w:szCs w:val="24"/>
         </w:rPr>
-        <w:t>Softmax</w:t>
-      </w:r>
-      <w:proofErr w:type="spellEnd"/>
-      <w:r>
-        <w:rPr>
-          <w:rFonts w:cstheme="minorHAnsi"/>
-          <w:b/>
-          <w:bCs/>
-          <w:sz w:val="24"/>
-          <w:szCs w:val="24"/>
-        </w:rPr>
-        <w:t xml:space="preserve"> Regression</w:t>
-      </w:r>
-    </w:p>
-    <w:p>
-      <w:pPr>
-        <w:rPr>
-          <w:rFonts w:cstheme="minorHAnsi"/>
-          <w:sz w:val="24"/>
-          <w:szCs w:val="24"/>
-        </w:rPr>
-      </w:pPr>
-      <w:r>
-        <w:rPr>
-          <w:rFonts w:cstheme="minorHAnsi"/>
-          <w:sz w:val="24"/>
-          <w:szCs w:val="24"/>
-        </w:rPr>
-        <w:t xml:space="preserve">It’s a generalization of the Logistic Regression; the output layer has as many outputs as the number of </w:t>
-      </w:r>
-      <w:proofErr w:type="gramStart"/>
-      <w:r>
-        <w:rPr>
-          <w:rFonts w:cstheme="minorHAnsi"/>
-          <w:sz w:val="24"/>
-          <w:szCs w:val="24"/>
-        </w:rPr>
-        <w:t>classes</w:t>
-      </w:r>
-      <w:proofErr w:type="gramEnd"/>
-    </w:p>
-    <w:p>
-      <w:pPr>
-        <w:rPr>
-          <w:rFonts w:cstheme="minorHAnsi"/>
-          <w:sz w:val="24"/>
-          <w:szCs w:val="24"/>
-        </w:rPr>
-      </w:pPr>
-      <w:r>
-        <w:rPr>
-          <w:rFonts w:cstheme="minorHAnsi"/>
+        <w:t>Softmax Regression</w:t>
+      </w:r>
+    </w:p>
+    <w:p>
+      <w:pPr>
+        <w:rPr>
+          <w:rFonts w:cstheme="minorHAnsi"/>
+          <w:sz w:val="24"/>
+          <w:szCs w:val="24"/>
+        </w:rPr>
+      </w:pPr>
+      <w:r>
+        <w:rPr>
+          <w:rFonts w:cstheme="minorHAnsi"/>
+          <w:sz w:val="24"/>
+          <w:szCs w:val="24"/>
+        </w:rPr>
+        <w:t>It’s a generalization of the Logistic Regression; the output layer has as many outputs as the number of classes</w:t>
+      </w:r>
+    </w:p>
+    <w:p>
+      <w:pPr>
+        <w:rPr>
+          <w:rFonts w:cstheme="minorHAnsi"/>
+          <w:sz w:val="24"/>
+          <w:szCs w:val="24"/>
+        </w:rPr>
+      </w:pPr>
+      <w:r>
+        <w:rPr>
+          <w:rFonts w:cstheme="minorHAnsi"/>
+          <w:noProof/>
           <w:sz w:val="24"/>
           <w:szCs w:val="24"/>
         </w:rPr>
@@ -2121,36 +1803,8 @@
           <w:sz w:val="24"/>
           <w:szCs w:val="24"/>
         </w:rPr>
-        <w:t xml:space="preserve">This layer has as the activation function one that it’s called the </w:t>
-      </w:r>
-      <w:proofErr w:type="spellStart"/>
-      <w:r>
-        <w:rPr>
-          <w:rFonts w:cstheme="minorHAnsi"/>
-          <w:sz w:val="24"/>
-          <w:szCs w:val="24"/>
-        </w:rPr>
-        <w:t>softmax</w:t>
-      </w:r>
-      <w:proofErr w:type="spellEnd"/>
-      <w:r>
-        <w:rPr>
-          <w:rFonts w:cstheme="minorHAnsi"/>
-          <w:sz w:val="24"/>
-          <w:szCs w:val="24"/>
-        </w:rPr>
-        <w:t xml:space="preserve">, which gets and outputs as many values as the number of </w:t>
-      </w:r>
-      <w:proofErr w:type="gramStart"/>
-      <w:r>
-        <w:rPr>
-          <w:rFonts w:cstheme="minorHAnsi"/>
-          <w:sz w:val="24"/>
-          <w:szCs w:val="24"/>
-        </w:rPr>
-        <w:t>classes</w:t>
-      </w:r>
-      <w:proofErr w:type="gramEnd"/>
+        <w:t>This layer has as the activation function one that it’s called the softmax, which gets and outputs as many values as the number of classes</w:t>
+      </w:r>
     </w:p>
     <w:p>
       <w:pPr>
@@ -2188,6 +1842,7 @@
       <w:r>
         <w:rPr>
           <w:rFonts w:cstheme="minorHAnsi"/>
+          <w:noProof/>
           <w:sz w:val="24"/>
           <w:szCs w:val="24"/>
         </w:rPr>
@@ -2242,84 +1897,45 @@
           <w:sz w:val="24"/>
           <w:szCs w:val="24"/>
         </w:rPr>
-        <w:t xml:space="preserve">If we train a </w:t>
-      </w:r>
-      <w:proofErr w:type="spellStart"/>
-      <w:r>
-        <w:rPr>
-          <w:rFonts w:cstheme="minorHAnsi"/>
-          <w:sz w:val="24"/>
-          <w:szCs w:val="24"/>
-        </w:rPr>
-        <w:t>softmax</w:t>
-      </w:r>
-      <w:proofErr w:type="spellEnd"/>
-      <w:r>
-        <w:rPr>
-          <w:rFonts w:cstheme="minorHAnsi"/>
-          <w:sz w:val="24"/>
-          <w:szCs w:val="24"/>
-        </w:rPr>
-        <w:t xml:space="preserve"> classifier, so a NN with one layer with the </w:t>
-      </w:r>
-      <w:proofErr w:type="spellStart"/>
-      <w:r>
-        <w:rPr>
-          <w:rFonts w:cstheme="minorHAnsi"/>
-          <w:sz w:val="24"/>
-          <w:szCs w:val="24"/>
-        </w:rPr>
-        <w:t>softmax</w:t>
-      </w:r>
-      <w:proofErr w:type="spellEnd"/>
-      <w:r>
-        <w:rPr>
-          <w:rFonts w:cstheme="minorHAnsi"/>
-          <w:sz w:val="24"/>
-          <w:szCs w:val="24"/>
-        </w:rPr>
-        <w:t xml:space="preserve"> function as the activation one, it </w:t>
-      </w:r>
-      <w:proofErr w:type="spellStart"/>
-      <w:r>
-        <w:rPr>
-          <w:rFonts w:cstheme="minorHAnsi"/>
-          <w:sz w:val="24"/>
-          <w:szCs w:val="24"/>
-        </w:rPr>
-        <w:t>canpartition</w:t>
-      </w:r>
-      <w:proofErr w:type="spellEnd"/>
-      <w:r>
-        <w:rPr>
-          <w:rFonts w:cstheme="minorHAnsi"/>
-          <w:sz w:val="24"/>
-          <w:szCs w:val="24"/>
-        </w:rPr>
-        <w:t xml:space="preserve"> the space in multiple areas, by generating linear </w:t>
-      </w:r>
-      <w:proofErr w:type="gramStart"/>
-      <w:r>
-        <w:rPr>
-          <w:rFonts w:cstheme="minorHAnsi"/>
-          <w:sz w:val="24"/>
-          <w:szCs w:val="24"/>
-        </w:rPr>
-        <w:t>separations</w:t>
-      </w:r>
-      <w:proofErr w:type="gramEnd"/>
-    </w:p>
-    <w:p>
-      <w:pPr>
-        <w:rPr>
-          <w:rFonts w:cstheme="minorHAnsi"/>
-          <w:sz w:val="24"/>
-          <w:szCs w:val="24"/>
-        </w:rPr>
-      </w:pPr>
-      <w:r>
-        <w:rPr>
-          <w:rFonts w:cstheme="minorHAnsi"/>
+        <w:t>If we train a softmax classifier, so a NN with one layer with the softmax function as the activation one, it can</w:t>
+      </w:r>
+      <w:r>
+        <w:rPr>
+          <w:rFonts w:cstheme="minorHAnsi"/>
+          <w:sz w:val="24"/>
+          <w:szCs w:val="24"/>
+        </w:rPr>
+        <w:t xml:space="preserve"> </w:t>
+      </w:r>
+      <w:r>
+        <w:rPr>
+          <w:rFonts w:cstheme="minorHAnsi"/>
+          <w:sz w:val="24"/>
+          <w:szCs w:val="24"/>
+        </w:rPr>
+        <w:t xml:space="preserve">partition </w:t>
+      </w:r>
+      <w:r>
+        <w:rPr>
+          <w:rFonts w:cstheme="minorHAnsi"/>
+          <w:sz w:val="24"/>
+          <w:szCs w:val="24"/>
+        </w:rPr>
+        <w:t>n the space in multiple areas, by generating linear separations</w:t>
+      </w:r>
+    </w:p>
+    <w:p>
+      <w:pPr>
+        <w:rPr>
+          <w:rFonts w:cstheme="minorHAnsi"/>
+          <w:sz w:val="24"/>
+          <w:szCs w:val="24"/>
+        </w:rPr>
+      </w:pPr>
+      <w:r>
+        <w:rPr>
+          <w:rFonts w:cstheme="minorHAnsi"/>
+          <w:noProof/>
           <w:sz w:val="24"/>
           <w:szCs w:val="24"/>
         </w:rPr>
@@ -2379,186 +1995,89 @@
           <w:szCs w:val="24"/>
         </w:rPr>
         <w:lastRenderedPageBreak/>
-        <w:t xml:space="preserve">Training a </w:t>
-      </w:r>
-      <w:proofErr w:type="spellStart"/>
-      <w:r>
-        <w:rPr>
-          <w:rFonts w:cstheme="minorHAnsi"/>
-          <w:b/>
-          <w:bCs/>
-          <w:sz w:val="24"/>
-          <w:szCs w:val="24"/>
-        </w:rPr>
-        <w:t>Softmax</w:t>
-      </w:r>
-      <w:proofErr w:type="spellEnd"/>
-      <w:r>
-        <w:rPr>
-          <w:rFonts w:cstheme="minorHAnsi"/>
-          <w:b/>
-          <w:bCs/>
-          <w:sz w:val="24"/>
-          <w:szCs w:val="24"/>
-        </w:rPr>
-        <w:t xml:space="preserve"> Classifier</w:t>
-      </w:r>
-    </w:p>
-    <w:p>
-      <w:pPr>
-        <w:rPr>
-          <w:rFonts w:cstheme="minorHAnsi"/>
-          <w:sz w:val="24"/>
-          <w:szCs w:val="24"/>
-        </w:rPr>
-      </w:pPr>
-      <w:r>
-        <w:rPr>
-          <w:rFonts w:cstheme="minorHAnsi"/>
-          <w:sz w:val="24"/>
-          <w:szCs w:val="24"/>
-        </w:rPr>
-        <w:t xml:space="preserve">The function is called </w:t>
-      </w:r>
-      <w:proofErr w:type="spellStart"/>
-      <w:r>
-        <w:rPr>
-          <w:rFonts w:cstheme="minorHAnsi"/>
-          <w:sz w:val="24"/>
-          <w:szCs w:val="24"/>
-        </w:rPr>
-        <w:t>softmax</w:t>
-      </w:r>
-      <w:proofErr w:type="spellEnd"/>
-      <w:r>
-        <w:rPr>
-          <w:rFonts w:cstheme="minorHAnsi"/>
-          <w:sz w:val="24"/>
-          <w:szCs w:val="24"/>
-        </w:rPr>
-        <w:t xml:space="preserve"> because it maps the input values to output values, where the biggest input value remains the largest output </w:t>
-      </w:r>
-      <w:proofErr w:type="gramStart"/>
-      <w:r>
-        <w:rPr>
-          <w:rFonts w:cstheme="minorHAnsi"/>
-          <w:sz w:val="24"/>
-          <w:szCs w:val="24"/>
-        </w:rPr>
-        <w:t>one</w:t>
-      </w:r>
-      <w:proofErr w:type="gramEnd"/>
-    </w:p>
-    <w:p>
-      <w:pPr>
-        <w:rPr>
-          <w:rFonts w:cstheme="minorHAnsi"/>
-          <w:sz w:val="24"/>
-          <w:szCs w:val="24"/>
-        </w:rPr>
-      </w:pPr>
-      <w:r>
-        <w:rPr>
-          <w:rFonts w:cstheme="minorHAnsi"/>
-          <w:sz w:val="24"/>
-          <w:szCs w:val="24"/>
-        </w:rPr>
-        <w:t xml:space="preserve">A hard max function transforms the inputs to a one-hot encoded </w:t>
-      </w:r>
-      <w:proofErr w:type="gramStart"/>
-      <w:r>
-        <w:rPr>
-          <w:rFonts w:cstheme="minorHAnsi"/>
-          <w:sz w:val="24"/>
-          <w:szCs w:val="24"/>
-        </w:rPr>
-        <w:t>vector</w:t>
-      </w:r>
-      <w:proofErr w:type="gramEnd"/>
-    </w:p>
-    <w:p>
-      <w:pPr>
-        <w:rPr>
-          <w:rFonts w:cstheme="minorHAnsi"/>
-          <w:sz w:val="24"/>
-          <w:szCs w:val="24"/>
-        </w:rPr>
-      </w:pPr>
-      <w:r>
-        <w:rPr>
-          <w:rFonts w:cstheme="minorHAnsi"/>
-          <w:sz w:val="24"/>
-          <w:szCs w:val="24"/>
-        </w:rPr>
-        <w:t xml:space="preserve">A </w:t>
-      </w:r>
-      <w:proofErr w:type="spellStart"/>
-      <w:r>
-        <w:rPr>
-          <w:rFonts w:cstheme="minorHAnsi"/>
-          <w:sz w:val="24"/>
-          <w:szCs w:val="24"/>
-        </w:rPr>
-        <w:t>softmax</w:t>
-      </w:r>
-      <w:proofErr w:type="spellEnd"/>
-      <w:r>
-        <w:rPr>
-          <w:rFonts w:cstheme="minorHAnsi"/>
-          <w:sz w:val="24"/>
-          <w:szCs w:val="24"/>
-        </w:rPr>
-        <w:t xml:space="preserve"> regression with 2 classes is essentially a logistic </w:t>
-      </w:r>
-      <w:proofErr w:type="gramStart"/>
-      <w:r>
-        <w:rPr>
-          <w:rFonts w:cstheme="minorHAnsi"/>
-          <w:sz w:val="24"/>
-          <w:szCs w:val="24"/>
-        </w:rPr>
-        <w:t>regression</w:t>
-      </w:r>
-      <w:proofErr w:type="gramEnd"/>
-    </w:p>
-    <w:p>
-      <w:pPr>
-        <w:rPr>
-          <w:rFonts w:cstheme="minorHAnsi"/>
-          <w:sz w:val="24"/>
-          <w:szCs w:val="24"/>
-        </w:rPr>
-      </w:pPr>
-      <w:r>
-        <w:rPr>
-          <w:rFonts w:cstheme="minorHAnsi"/>
-          <w:sz w:val="24"/>
-          <w:szCs w:val="24"/>
-        </w:rPr>
-        <w:t xml:space="preserve">For multi-class classification, the loss function is called categorical cross </w:t>
-      </w:r>
-      <w:proofErr w:type="gramStart"/>
-      <w:r>
-        <w:rPr>
-          <w:rFonts w:cstheme="minorHAnsi"/>
-          <w:sz w:val="24"/>
-          <w:szCs w:val="24"/>
-        </w:rPr>
-        <w:t>entropy</w:t>
-      </w:r>
-      <w:proofErr w:type="gramEnd"/>
-    </w:p>
-    <w:p>
-      <w:pPr>
-        <w:rPr>
-          <w:rFonts w:cstheme="minorHAnsi"/>
-          <w:sz w:val="24"/>
-          <w:szCs w:val="24"/>
-        </w:rPr>
-      </w:pPr>
-      <w:r>
-        <w:rPr>
-          <w:rFonts w:cstheme="minorHAnsi"/>
+        <w:t>Training a Softmax Classifier</w:t>
+      </w:r>
+    </w:p>
+    <w:p>
+      <w:pPr>
+        <w:rPr>
+          <w:rFonts w:cstheme="minorHAnsi"/>
+          <w:sz w:val="24"/>
+          <w:szCs w:val="24"/>
+        </w:rPr>
+      </w:pPr>
+      <w:r>
+        <w:rPr>
+          <w:rFonts w:cstheme="minorHAnsi"/>
+          <w:sz w:val="24"/>
+          <w:szCs w:val="24"/>
+        </w:rPr>
+        <w:t>The function is called softmax because it maps the input values to output values, where the biggest input value remains the largest output one</w:t>
+      </w:r>
+    </w:p>
+    <w:p>
+      <w:pPr>
+        <w:rPr>
+          <w:rFonts w:cstheme="minorHAnsi"/>
+          <w:sz w:val="24"/>
+          <w:szCs w:val="24"/>
+        </w:rPr>
+      </w:pPr>
+      <w:r>
+        <w:rPr>
+          <w:rFonts w:cstheme="minorHAnsi"/>
+          <w:sz w:val="24"/>
+          <w:szCs w:val="24"/>
+        </w:rPr>
+        <w:t>A hard max function transforms the inputs to a one-hot encoded vector</w:t>
+      </w:r>
+    </w:p>
+    <w:p>
+      <w:pPr>
+        <w:rPr>
+          <w:rFonts w:cstheme="minorHAnsi"/>
+          <w:sz w:val="24"/>
+          <w:szCs w:val="24"/>
+        </w:rPr>
+      </w:pPr>
+      <w:r>
+        <w:rPr>
+          <w:rFonts w:cstheme="minorHAnsi"/>
+          <w:sz w:val="24"/>
+          <w:szCs w:val="24"/>
+        </w:rPr>
+        <w:t>A softmax regression with 2 classes is essentially a logistic regression</w:t>
+      </w:r>
+    </w:p>
+    <w:p>
+      <w:pPr>
+        <w:rPr>
+          <w:rFonts w:cstheme="minorHAnsi"/>
+          <w:sz w:val="24"/>
+          <w:szCs w:val="24"/>
+        </w:rPr>
+      </w:pPr>
+      <w:r>
+        <w:rPr>
+          <w:rFonts w:cstheme="minorHAnsi"/>
+          <w:sz w:val="24"/>
+          <w:szCs w:val="24"/>
+        </w:rPr>
+        <w:t>For multi-class classification, the loss function is called categorical cross entropy</w:t>
+      </w:r>
+    </w:p>
+    <w:p>
+      <w:pPr>
+        <w:rPr>
+          <w:rFonts w:cstheme="minorHAnsi"/>
+          <w:sz w:val="24"/>
+          <w:szCs w:val="24"/>
+        </w:rPr>
+      </w:pPr>
+      <w:r>
+        <w:rPr>
+          <w:rFonts w:cstheme="minorHAnsi"/>
+          <w:noProof/>
           <w:sz w:val="24"/>
           <w:szCs w:val="24"/>
         </w:rPr>
@@ -2635,6 +2154,7 @@
       <w:r>
         <w:rPr>
           <w:rFonts w:cstheme="minorHAnsi"/>
+          <w:noProof/>
           <w:sz w:val="24"/>
           <w:szCs w:val="24"/>
         </w:rPr>
@@ -2689,25 +2209,7 @@
           <w:sz w:val="24"/>
           <w:szCs w:val="24"/>
         </w:rPr>
-        <w:t xml:space="preserve">The gradient descent is the same, the difference is when we compute </w:t>
-      </w:r>
-      <w:proofErr w:type="spellStart"/>
-      <w:r>
-        <w:rPr>
-          <w:rFonts w:cstheme="minorHAnsi"/>
-          <w:sz w:val="24"/>
-          <w:szCs w:val="24"/>
-        </w:rPr>
-        <w:t>dZ</w:t>
-      </w:r>
-      <w:proofErr w:type="spellEnd"/>
-      <w:r>
-        <w:rPr>
-          <w:rFonts w:cstheme="minorHAnsi"/>
-          <w:sz w:val="24"/>
-          <w:szCs w:val="24"/>
-        </w:rPr>
-        <w:t xml:space="preserve"> [L]</w:t>
+        <w:t>The gradient descent is the same, the difference is when we compute dZ [L]</w:t>
       </w:r>
       <w:r>
         <w:rPr>
@@ -2968,6 +2470,7 @@
       <w:r>
         <w:rPr>
           <w:rFonts w:cstheme="minorHAnsi"/>
+          <w:noProof/>
           <w:sz w:val="24"/>
           <w:szCs w:val="24"/>
         </w:rPr>
@@ -3016,73 +2519,61 @@
           <w:szCs w:val="24"/>
         </w:rPr>
       </w:pPr>
-      <w:proofErr w:type="spellStart"/>
-      <w:proofErr w:type="gramStart"/>
-      <w:r>
-        <w:rPr>
-          <w:rFonts w:cstheme="minorHAnsi"/>
-          <w:sz w:val="24"/>
-          <w:szCs w:val="24"/>
-        </w:rPr>
-        <w:t>tf.GradientTape</w:t>
-      </w:r>
-      <w:proofErr w:type="spellEnd"/>
-      <w:proofErr w:type="gramEnd"/>
-      <w:r>
-        <w:rPr>
-          <w:rFonts w:cstheme="minorHAnsi"/>
-          <w:sz w:val="24"/>
-          <w:szCs w:val="24"/>
-        </w:rPr>
-        <w:t xml:space="preserve"> – records the sequence of operations for the forward propagation and then you can “go back” on the tape to compute the backpropagation</w:t>
-      </w:r>
-    </w:p>
-    <w:p>
-      <w:pPr>
-        <w:rPr>
-          <w:rFonts w:cstheme="minorHAnsi"/>
-          <w:sz w:val="24"/>
-          <w:szCs w:val="24"/>
-        </w:rPr>
-      </w:pPr>
-      <w:r>
-        <w:rPr>
-          <w:rFonts w:cstheme="minorHAnsi"/>
-          <w:sz w:val="24"/>
-          <w:szCs w:val="24"/>
-        </w:rPr>
-        <w:t xml:space="preserve">2. Have variable coefficients and instead of the last 3 lines and the gradient tape, </w:t>
-      </w:r>
-      <w:proofErr w:type="gramStart"/>
-      <w:r>
-        <w:rPr>
-          <w:rFonts w:cstheme="minorHAnsi"/>
-          <w:sz w:val="24"/>
-          <w:szCs w:val="24"/>
-        </w:rPr>
-        <w:t>use .minimize</w:t>
-      </w:r>
-      <w:proofErr w:type="gramEnd"/>
-      <w:r>
-        <w:rPr>
-          <w:rFonts w:cstheme="minorHAnsi"/>
-          <w:sz w:val="24"/>
-          <w:szCs w:val="24"/>
-        </w:rPr>
-        <w:t xml:space="preserve"> of the optimizer</w:t>
-      </w:r>
-    </w:p>
-    <w:p>
-      <w:pPr>
-        <w:rPr>
-          <w:rFonts w:cstheme="minorHAnsi"/>
-          <w:sz w:val="24"/>
-          <w:szCs w:val="24"/>
-        </w:rPr>
-      </w:pPr>
-      <w:r>
-        <w:rPr>
-          <w:rFonts w:cstheme="minorHAnsi"/>
+      <w:r>
+        <w:rPr>
+          <w:rFonts w:cstheme="minorHAnsi"/>
+          <w:sz w:val="24"/>
+          <w:szCs w:val="24"/>
+        </w:rPr>
+        <w:t>tf.GradientTape – records the sequence of operations for the forward propagation and then you can “go back” on the tape to compute the backpropagation</w:t>
+      </w:r>
+    </w:p>
+    <w:p>
+      <w:pPr>
+        <w:rPr>
+          <w:rFonts w:cstheme="minorHAnsi"/>
+          <w:sz w:val="24"/>
+          <w:szCs w:val="24"/>
+        </w:rPr>
+      </w:pPr>
+      <w:r>
+        <w:rPr>
+          <w:rFonts w:cstheme="minorHAnsi"/>
+          <w:sz w:val="24"/>
+          <w:szCs w:val="24"/>
+        </w:rPr>
+        <w:t>Withing the gradient tape context, the tf.Varaible(s) is(are) watched</w:t>
+      </w:r>
+    </w:p>
+    <w:p>
+      <w:pPr>
+        <w:rPr>
+          <w:rFonts w:cstheme="minorHAnsi"/>
+          <w:sz w:val="24"/>
+          <w:szCs w:val="24"/>
+        </w:rPr>
+      </w:pPr>
+      <w:r>
+        <w:rPr>
+          <w:rFonts w:cstheme="minorHAnsi"/>
+          <w:sz w:val="24"/>
+          <w:szCs w:val="24"/>
+        </w:rPr>
+        <w:t>2. Have variable coefficients and instead of the last 3 lines and the gradient tape, use .minimize of the optimizer</w:t>
+      </w:r>
+    </w:p>
+    <w:p>
+      <w:pPr>
+        <w:rPr>
+          <w:rFonts w:cstheme="minorHAnsi"/>
+          <w:sz w:val="24"/>
+          <w:szCs w:val="24"/>
+        </w:rPr>
+      </w:pPr>
+      <w:r>
+        <w:rPr>
+          <w:rFonts w:cstheme="minorHAnsi"/>
+          <w:noProof/>
           <w:sz w:val="24"/>
           <w:szCs w:val="24"/>
         </w:rPr>
@@ -3137,36 +2628,16 @@
           <w:sz w:val="24"/>
           <w:szCs w:val="24"/>
         </w:rPr>
-        <w:t xml:space="preserve">While </w:t>
-      </w:r>
-      <w:proofErr w:type="spellStart"/>
-      <w:r>
-        <w:rPr>
-          <w:rFonts w:cstheme="minorHAnsi"/>
-          <w:sz w:val="24"/>
-          <w:szCs w:val="24"/>
-        </w:rPr>
-        <w:t>tf</w:t>
-      </w:r>
-      <w:proofErr w:type="spellEnd"/>
-      <w:r>
-        <w:rPr>
-          <w:rFonts w:cstheme="minorHAnsi"/>
-          <w:sz w:val="24"/>
-          <w:szCs w:val="24"/>
-        </w:rPr>
-        <w:t xml:space="preserve"> computes the forward propagation, it computes </w:t>
-      </w:r>
-      <w:proofErr w:type="gramStart"/>
-      <w:r>
-        <w:rPr>
-          <w:rFonts w:cstheme="minorHAnsi"/>
-          <w:sz w:val="24"/>
-          <w:szCs w:val="24"/>
-        </w:rPr>
-        <w:t>a</w:t>
-      </w:r>
-      <w:proofErr w:type="gramEnd"/>
+        <w:t>While tf computes the forward propagation, it computes a</w:t>
+      </w:r>
+      <w:r>
+        <w:rPr>
+          <w:rFonts w:cstheme="minorHAnsi"/>
+          <w:sz w:val="24"/>
+          <w:szCs w:val="24"/>
+        </w:rPr>
+        <w:t>n</w:t>
+      </w:r>
       <w:r>
         <w:rPr>
           <w:rFonts w:cstheme="minorHAnsi"/>
@@ -3187,6 +2658,7 @@
       <w:r>
         <w:rPr>
           <w:rFonts w:cstheme="minorHAnsi"/>
+          <w:noProof/>
           <w:sz w:val="24"/>
           <w:szCs w:val="24"/>
         </w:rPr>
@@ -3235,6 +2707,41 @@
           <w:szCs w:val="24"/>
         </w:rPr>
       </w:pPr>
+      <w:r>
+        <w:rPr>
+          <w:rFonts w:cstheme="minorHAnsi"/>
+          <w:sz w:val="24"/>
+          <w:szCs w:val="24"/>
+        </w:rPr>
+        <w:t>References:</w:t>
+      </w:r>
+    </w:p>
+    <w:p>
+      <w:hyperlink r:id="rId21" w:history="1">
+        <w:r>
+          <w:rPr>
+            <w:rStyle w:val="Hyperlink"/>
+          </w:rPr>
+          <w:t>Introduction to gradients and automatic differentiation  |  TensorFlow Core</w:t>
+        </w:r>
+      </w:hyperlink>
+    </w:p>
+    <w:p>
+      <w:pPr>
+        <w:rPr>
+          <w:rFonts w:cstheme="minorHAnsi"/>
+          <w:sz w:val="24"/>
+          <w:szCs w:val="24"/>
+        </w:rPr>
+      </w:pPr>
+      <w:hyperlink r:id="rId22" w:history="1">
+        <w:r>
+          <w:rPr>
+            <w:rStyle w:val="Hyperlink"/>
+          </w:rPr>
+          <w:t>tf.GradientTape  |  TensorFlow v2.12.0</w:t>
+        </w:r>
+      </w:hyperlink>
     </w:p>
     <w:p>
       <w:pPr>

</xml_diff>

<commit_message>
added notes for the TensorFlow assignment
</commit_message>
<xml_diff>
--- a/Course 2 - Improving Deep Neural Networks/Week 3/Week 3 - Notes.docx
+++ b/Course 2 - Improving Deep Neural Networks/Week 3/Week 3 - Notes.docx
@@ -2742,6 +2742,302 @@
           <w:t>tf.GradientTape  |  TensorFlow v2.12.0</w:t>
         </w:r>
       </w:hyperlink>
+    </w:p>
+    <w:p>
+      <w:pPr>
+        <w:rPr>
+          <w:rFonts w:cstheme="minorHAnsi"/>
+          <w:b/>
+          <w:bCs/>
+          <w:sz w:val="24"/>
+          <w:szCs w:val="24"/>
+        </w:rPr>
+      </w:pPr>
+    </w:p>
+    <w:p>
+      <w:pPr>
+        <w:rPr>
+          <w:rFonts w:cstheme="minorHAnsi"/>
+          <w:b/>
+          <w:bCs/>
+          <w:sz w:val="24"/>
+          <w:szCs w:val="24"/>
+        </w:rPr>
+      </w:pPr>
+    </w:p>
+    <w:p>
+      <w:pPr>
+        <w:rPr>
+          <w:rFonts w:cstheme="minorHAnsi"/>
+          <w:b/>
+          <w:bCs/>
+          <w:sz w:val="24"/>
+          <w:szCs w:val="24"/>
+        </w:rPr>
+      </w:pPr>
+      <w:r>
+        <w:rPr>
+          <w:rFonts w:cstheme="minorHAnsi"/>
+          <w:b/>
+          <w:bCs/>
+          <w:sz w:val="24"/>
+          <w:szCs w:val="24"/>
+        </w:rPr>
+        <w:lastRenderedPageBreak/>
+        <w:t>TensorFlow introduction assignment</w:t>
+      </w:r>
+    </w:p>
+    <w:p>
+      <w:pPr>
+        <w:rPr>
+          <w:rFonts w:cstheme="minorHAnsi"/>
+          <w:sz w:val="24"/>
+          <w:szCs w:val="24"/>
+        </w:rPr>
+      </w:pPr>
+      <w:r>
+        <w:rPr>
+          <w:rFonts w:cstheme="minorHAnsi"/>
+          <w:sz w:val="24"/>
+          <w:szCs w:val="24"/>
+        </w:rPr>
+        <w:t>tf.Tensor is mostly used to store the data, being the equivalent of np.array</w:t>
+      </w:r>
+    </w:p>
+    <w:p>
+      <w:pPr>
+        <w:rPr>
+          <w:rFonts w:cstheme="minorHAnsi"/>
+          <w:sz w:val="24"/>
+          <w:szCs w:val="24"/>
+        </w:rPr>
+      </w:pPr>
+      <w:r>
+        <w:rPr>
+          <w:rFonts w:cstheme="minorHAnsi"/>
+          <w:sz w:val="24"/>
+          <w:szCs w:val="24"/>
+        </w:rPr>
+        <w:t>tf.data.Dataset.from_tensor_slices is used to load data sets for tf models; h5 files are loded</w:t>
+      </w:r>
+    </w:p>
+    <w:p>
+      <w:pPr>
+        <w:rPr>
+          <w:rFonts w:cstheme="minorHAnsi"/>
+          <w:sz w:val="24"/>
+          <w:szCs w:val="24"/>
+        </w:rPr>
+      </w:pPr>
+      <w:r>
+        <w:rPr>
+          <w:rFonts w:cstheme="minorHAnsi"/>
+          <w:sz w:val="24"/>
+          <w:szCs w:val="24"/>
+        </w:rPr>
+        <w:t>You can load a h5 file with h5py package</w:t>
+      </w:r>
+    </w:p>
+    <w:p>
+      <w:pPr>
+        <w:rPr>
+          <w:rFonts w:cstheme="minorHAnsi"/>
+          <w:sz w:val="24"/>
+          <w:szCs w:val="24"/>
+        </w:rPr>
+      </w:pPr>
+      <w:r>
+        <w:rPr>
+          <w:rFonts w:cstheme="minorHAnsi"/>
+          <w:sz w:val="24"/>
+          <w:szCs w:val="24"/>
+        </w:rPr>
+        <w:t>TensorFlow data sets are generators</w:t>
+      </w:r>
+      <w:r>
+        <w:rPr>
+          <w:rFonts w:cstheme="minorHAnsi"/>
+          <w:sz w:val="24"/>
+          <w:szCs w:val="24"/>
+        </w:rPr>
+        <w:t xml:space="preserve"> -&gt; you can’t access the data directly, unless you iterate over the data</w:t>
+      </w:r>
+    </w:p>
+    <w:p>
+      <w:pPr>
+        <w:rPr>
+          <w:rFonts w:cstheme="minorHAnsi"/>
+          <w:sz w:val="24"/>
+          <w:szCs w:val="24"/>
+        </w:rPr>
+      </w:pPr>
+      <w:r>
+        <w:rPr>
+          <w:rFonts w:cstheme="minorHAnsi"/>
+          <w:sz w:val="24"/>
+          <w:szCs w:val="24"/>
+        </w:rPr>
+        <w:t xml:space="preserve">You can apply a transformation on the dataset by using </w:t>
+      </w:r>
+      <w:r>
+        <w:rPr>
+          <w:rFonts w:cstheme="minorHAnsi"/>
+          <w:sz w:val="24"/>
+          <w:szCs w:val="24"/>
+        </w:rPr>
+        <w:t>dataset</w:t>
+      </w:r>
+      <w:r>
+        <w:rPr>
+          <w:rFonts w:cstheme="minorHAnsi"/>
+          <w:sz w:val="24"/>
+          <w:szCs w:val="24"/>
+        </w:rPr>
+        <w:t>.map</w:t>
+      </w:r>
+      <w:r>
+        <w:rPr>
+          <w:rFonts w:cstheme="minorHAnsi"/>
+          <w:sz w:val="24"/>
+          <w:szCs w:val="24"/>
+        </w:rPr>
+        <w:t>(transformation_function)</w:t>
+      </w:r>
+    </w:p>
+    <w:p>
+      <w:pPr>
+        <w:rPr>
+          <w:rFonts w:cstheme="minorHAnsi"/>
+          <w:sz w:val="24"/>
+          <w:szCs w:val="24"/>
+        </w:rPr>
+      </w:pPr>
+      <w:r>
+        <w:rPr>
+          <w:rFonts w:cstheme="minorHAnsi"/>
+          <w:sz w:val="24"/>
+          <w:szCs w:val="24"/>
+        </w:rPr>
+        <w:t>tf.constant(…) defines a constant</w:t>
+      </w:r>
+    </w:p>
+    <w:p>
+      <w:pPr>
+        <w:rPr>
+          <w:rFonts w:cstheme="minorHAnsi"/>
+          <w:sz w:val="24"/>
+          <w:szCs w:val="24"/>
+        </w:rPr>
+      </w:pPr>
+      <w:r>
+        <w:rPr>
+          <w:rFonts w:cstheme="minorHAnsi"/>
+          <w:sz w:val="24"/>
+          <w:szCs w:val="24"/>
+        </w:rPr>
+        <w:t>matrix operations, activation functions and so on are available as functions in tf</w:t>
+      </w:r>
+    </w:p>
+    <w:p>
+      <w:pPr>
+        <w:rPr>
+          <w:rFonts w:cstheme="minorHAnsi"/>
+          <w:sz w:val="24"/>
+          <w:szCs w:val="24"/>
+        </w:rPr>
+      </w:pPr>
+      <w:r>
+        <w:rPr>
+          <w:rFonts w:cstheme="minorHAnsi"/>
+          <w:sz w:val="24"/>
+          <w:szCs w:val="24"/>
+        </w:rPr>
+        <w:t>For mini-batch gradient descent, you can compute the loss in 2 ways: total loss or mean loss</w:t>
+      </w:r>
+    </w:p>
+    <w:p>
+      <w:pPr>
+        <w:rPr>
+          <w:rFonts w:cstheme="minorHAnsi"/>
+          <w:sz w:val="24"/>
+          <w:szCs w:val="24"/>
+        </w:rPr>
+      </w:pPr>
+      <w:r>
+        <w:rPr>
+          <w:rFonts w:cstheme="minorHAnsi"/>
+          <w:sz w:val="24"/>
+          <w:szCs w:val="24"/>
+        </w:rPr>
+        <w:t>from_logits=False if the output layer has a softmax activation, otherwise Tr</w:t>
+      </w:r>
+      <w:r>
+        <w:rPr>
+          <w:rFonts w:cstheme="minorHAnsi"/>
+          <w:sz w:val="24"/>
+          <w:szCs w:val="24"/>
+        </w:rPr>
+        <w:t>ue</w:t>
+      </w:r>
+      <w:r>
+        <w:rPr>
+          <w:rFonts w:cstheme="minorHAnsi"/>
+          <w:sz w:val="24"/>
+          <w:szCs w:val="24"/>
+        </w:rPr>
+        <w:t>; logits are the input of the softmax activation function</w:t>
+      </w:r>
+      <w:r>
+        <w:rPr>
+          <w:rFonts w:cstheme="minorHAnsi"/>
+          <w:sz w:val="24"/>
+          <w:szCs w:val="24"/>
+        </w:rPr>
+        <w:t xml:space="preserve"> </w:t>
+      </w:r>
+    </w:p>
+    <w:p>
+      <w:pPr>
+        <w:rPr>
+          <w:rFonts w:cstheme="minorHAnsi"/>
+          <w:sz w:val="24"/>
+          <w:szCs w:val="24"/>
+        </w:rPr>
+      </w:pPr>
+      <w:r>
+        <w:rPr>
+          <w:rFonts w:cstheme="minorHAnsi"/>
+          <w:sz w:val="24"/>
+          <w:szCs w:val="24"/>
+        </w:rPr>
+        <w:t>dataset.prefetch(value) will prepare value batches of data (the CPU does this) while the GPU is processing the current batch</w:t>
+      </w:r>
+    </w:p>
+    <w:p>
+      <w:pPr>
+        <w:rPr>
+          <w:rFonts w:cstheme="minorHAnsi"/>
+          <w:sz w:val="24"/>
+          <w:szCs w:val="24"/>
+        </w:rPr>
+      </w:pPr>
+      <w:r>
+        <w:rPr>
+          <w:rFonts w:cstheme="minorHAnsi"/>
+          <w:sz w:val="24"/>
+          <w:szCs w:val="24"/>
+        </w:rPr>
+        <w:t xml:space="preserve">by using tf_dataset.batch(batch_size).prefetch(no_of_batches) we split the dataset in batches and prefetch a specific number of them </w:t>
+      </w:r>
+    </w:p>
+    <w:p>
+      <w:pPr>
+        <w:rPr>
+          <w:rFonts w:cstheme="minorHAnsi"/>
+          <w:sz w:val="24"/>
+          <w:szCs w:val="24"/>
+        </w:rPr>
+      </w:pPr>
     </w:p>
     <w:p>
       <w:pPr>

</xml_diff>